<commit_message>
graph for quary 2 and graph db
</commit_message>
<xml_diff>
--- a/דוח פרויקט.docx
+++ b/דוח פרויקט.docx
@@ -127,7 +127,23 @@
           <w:rFonts w:hint="cs"/>
           <w:rtl/>
         </w:rPr>
-        <w:t xml:space="preserve"> יחודי לטיסה, תאריך חיפוש, תאריך הטיסה, מוצא, יעד, </w:t>
+        <w:t xml:space="preserve"> </w:t>
+      </w:r>
+      <w:proofErr w:type="spellStart"/>
+      <w:r>
+        <w:rPr>
+          <w:rFonts w:hint="cs"/>
+          <w:rtl/>
+        </w:rPr>
+        <w:t>יחודי</w:t>
+      </w:r>
+      <w:proofErr w:type="spellEnd"/>
+      <w:r>
+        <w:rPr>
+          <w:rFonts w:hint="cs"/>
+          <w:rtl/>
+        </w:rPr>
+        <w:t xml:space="preserve"> לטיסה, תאריך חיפוש, תאריך הטיסה, מוצא, יעד, </w:t>
       </w:r>
       <w:r>
         <w:rPr>
@@ -179,6 +195,8 @@
           <w:rFonts w:asciiTheme="minorBidi" w:hAnsiTheme="minorBidi"/>
         </w:rPr>
       </w:pPr>
+      <w:proofErr w:type="spellStart"/>
+      <w:proofErr w:type="gramStart"/>
       <w:r>
         <w:rPr>
           <w:rFonts w:asciiTheme="minorBidi" w:hAnsiTheme="minorBidi"/>
@@ -187,6 +205,7 @@
         </w:rPr>
         <w:t>legId</w:t>
       </w:r>
+      <w:proofErr w:type="spellEnd"/>
       <w:r>
         <w:rPr>
           <w:rFonts w:asciiTheme="minorBidi" w:hAnsiTheme="minorBidi"/>
@@ -198,7 +217,15 @@
           <w:rFonts w:asciiTheme="minorBidi" w:hAnsiTheme="minorBidi"/>
           <w:rtl/>
         </w:rPr>
-        <w:t xml:space="preserve"> - </w:t>
+        <w:t xml:space="preserve"> -</w:t>
+      </w:r>
+      <w:proofErr w:type="gramEnd"/>
+      <w:r>
+        <w:rPr>
+          <w:rFonts w:asciiTheme="minorBidi" w:hAnsiTheme="minorBidi"/>
+          <w:rtl/>
+        </w:rPr>
+        <w:t xml:space="preserve"> </w:t>
       </w:r>
       <w:r>
         <w:rPr>
@@ -254,6 +281,8 @@
           <w:rFonts w:asciiTheme="minorBidi" w:hAnsiTheme="minorBidi"/>
         </w:rPr>
       </w:pPr>
+      <w:proofErr w:type="spellStart"/>
+      <w:proofErr w:type="gramStart"/>
       <w:r>
         <w:rPr>
           <w:rFonts w:asciiTheme="minorBidi" w:hAnsiTheme="minorBidi"/>
@@ -262,6 +291,7 @@
         </w:rPr>
         <w:t>searchDate</w:t>
       </w:r>
+      <w:proofErr w:type="spellEnd"/>
       <w:r>
         <w:rPr>
           <w:rFonts w:asciiTheme="minorBidi" w:hAnsiTheme="minorBidi"/>
@@ -273,7 +303,15 @@
           <w:rFonts w:asciiTheme="minorBidi" w:hAnsiTheme="minorBidi"/>
           <w:rtl/>
         </w:rPr>
-        <w:t xml:space="preserve"> - </w:t>
+        <w:t xml:space="preserve"> -</w:t>
+      </w:r>
+      <w:proofErr w:type="gramEnd"/>
+      <w:r>
+        <w:rPr>
+          <w:rFonts w:asciiTheme="minorBidi" w:hAnsiTheme="minorBidi"/>
+          <w:rtl/>
+        </w:rPr>
+        <w:t xml:space="preserve"> </w:t>
       </w:r>
       <w:r>
         <w:rPr>
@@ -335,6 +373,8 @@
           <w:rFonts w:asciiTheme="minorBidi" w:hAnsiTheme="minorBidi"/>
         </w:rPr>
       </w:pPr>
+      <w:proofErr w:type="spellStart"/>
+      <w:proofErr w:type="gramStart"/>
       <w:r>
         <w:rPr>
           <w:rFonts w:asciiTheme="minorBidi" w:hAnsiTheme="minorBidi"/>
@@ -343,6 +383,7 @@
         </w:rPr>
         <w:t>flightDate</w:t>
       </w:r>
+      <w:proofErr w:type="spellEnd"/>
       <w:r>
         <w:rPr>
           <w:rFonts w:asciiTheme="minorBidi" w:hAnsiTheme="minorBidi"/>
@@ -354,7 +395,15 @@
           <w:rFonts w:asciiTheme="minorBidi" w:hAnsiTheme="minorBidi"/>
           <w:rtl/>
         </w:rPr>
-        <w:t xml:space="preserve"> - </w:t>
+        <w:t xml:space="preserve"> -</w:t>
+      </w:r>
+      <w:proofErr w:type="gramEnd"/>
+      <w:r>
+        <w:rPr>
+          <w:rFonts w:asciiTheme="minorBidi" w:hAnsiTheme="minorBidi"/>
+          <w:rtl/>
+        </w:rPr>
+        <w:t xml:space="preserve"> </w:t>
       </w:r>
       <w:r>
         <w:rPr>
@@ -418,20 +467,57 @@
           <w:rFonts w:asciiTheme="minorBidi" w:hAnsiTheme="minorBidi"/>
         </w:rPr>
       </w:pPr>
-      <w:r>
-        <w:rPr>
-          <w:rFonts w:asciiTheme="minorBidi" w:hAnsiTheme="minorBidi"/>
-          <w:b/>
-          <w:bCs/>
-        </w:rPr>
-        <w:t xml:space="preserve">startingAirport / destinationAirport </w:t>
-      </w:r>
-      <w:r>
-        <w:rPr>
-          <w:rFonts w:asciiTheme="minorBidi" w:hAnsiTheme="minorBidi"/>
-          <w:rtl/>
-        </w:rPr>
-        <w:t xml:space="preserve"> - </w:t>
+      <w:proofErr w:type="spellStart"/>
+      <w:r>
+        <w:rPr>
+          <w:rFonts w:asciiTheme="minorBidi" w:hAnsiTheme="minorBidi"/>
+          <w:b/>
+          <w:bCs/>
+        </w:rPr>
+        <w:t>startingAirport</w:t>
+      </w:r>
+      <w:proofErr w:type="spellEnd"/>
+      <w:r>
+        <w:rPr>
+          <w:rFonts w:asciiTheme="minorBidi" w:hAnsiTheme="minorBidi"/>
+          <w:b/>
+          <w:bCs/>
+        </w:rPr>
+        <w:t xml:space="preserve"> / </w:t>
+      </w:r>
+      <w:proofErr w:type="spellStart"/>
+      <w:proofErr w:type="gramStart"/>
+      <w:r>
+        <w:rPr>
+          <w:rFonts w:asciiTheme="minorBidi" w:hAnsiTheme="minorBidi"/>
+          <w:b/>
+          <w:bCs/>
+        </w:rPr>
+        <w:t>destinationAirport</w:t>
+      </w:r>
+      <w:proofErr w:type="spellEnd"/>
+      <w:r>
+        <w:rPr>
+          <w:rFonts w:asciiTheme="minorBidi" w:hAnsiTheme="minorBidi"/>
+          <w:b/>
+          <w:bCs/>
+        </w:rPr>
+        <w:t xml:space="preserve"> </w:t>
+      </w:r>
+      <w:r>
+        <w:rPr>
+          <w:rFonts w:asciiTheme="minorBidi" w:hAnsiTheme="minorBidi"/>
+          <w:rtl/>
+        </w:rPr>
+        <w:t xml:space="preserve"> -</w:t>
+      </w:r>
+      <w:proofErr w:type="gramEnd"/>
+      <w:r>
+        <w:rPr>
+          <w:rFonts w:asciiTheme="minorBidi" w:hAnsiTheme="minorBidi"/>
+          <w:rtl/>
+        </w:rPr>
+        <w:t xml:space="preserve"> </w:t>
       </w:r>
       <w:r>
         <w:rPr>
@@ -487,6 +573,7 @@
           <w:rFonts w:asciiTheme="minorBidi" w:hAnsiTheme="minorBidi"/>
         </w:rPr>
       </w:pPr>
+      <w:proofErr w:type="spellStart"/>
       <w:r>
         <w:rPr>
           <w:rFonts w:asciiTheme="minorBidi" w:hAnsiTheme="minorBidi"/>
@@ -495,6 +582,7 @@
         </w:rPr>
         <w:t>totalTravelDistance</w:t>
       </w:r>
+      <w:proofErr w:type="spellEnd"/>
       <w:r>
         <w:rPr>
           <w:rFonts w:asciiTheme="minorBidi" w:hAnsiTheme="minorBidi"/>
@@ -582,6 +670,7 @@
         </w:rPr>
         <w:t xml:space="preserve"> - </w:t>
       </w:r>
+      <w:proofErr w:type="spellStart"/>
       <w:r>
         <w:rPr>
           <w:rFonts w:asciiTheme="minorBidi" w:hAnsiTheme="minorBidi"/>
@@ -590,6 +679,7 @@
         </w:rPr>
         <w:t>totalFare</w:t>
       </w:r>
+      <w:proofErr w:type="spellEnd"/>
       <w:r>
         <w:rPr>
           <w:rFonts w:asciiTheme="minorBidi" w:hAnsiTheme="minorBidi"/>
@@ -635,6 +725,7 @@
         </w:rPr>
         <w:t xml:space="preserve"> </w:t>
       </w:r>
+      <w:proofErr w:type="spellStart"/>
       <w:r>
         <w:rPr>
           <w:rFonts w:asciiTheme="minorBidi" w:hAnsiTheme="minorBidi"/>
@@ -643,6 +734,7 @@
         </w:rPr>
         <w:t>isNonStop</w:t>
       </w:r>
+      <w:proofErr w:type="spellEnd"/>
       <w:r>
         <w:rPr>
           <w:rFonts w:asciiTheme="minorBidi" w:hAnsiTheme="minorBidi"/>
@@ -717,14 +809,34 @@
           <w:rFonts w:asciiTheme="minorBidi" w:hAnsiTheme="minorBidi"/>
         </w:rPr>
       </w:pPr>
-      <w:r>
-        <w:rPr>
-          <w:rFonts w:asciiTheme="minorBidi" w:hAnsiTheme="minorBidi"/>
-          <w:b/>
-          <w:bCs/>
-        </w:rPr>
-        <w:t>segmentsDepartureTimeRaw / segmentsArrivalTimeRaw</w:t>
-      </w:r>
+      <w:proofErr w:type="spellStart"/>
+      <w:r>
+        <w:rPr>
+          <w:rFonts w:asciiTheme="minorBidi" w:hAnsiTheme="minorBidi"/>
+          <w:b/>
+          <w:bCs/>
+        </w:rPr>
+        <w:t>segmentsDepartureTimeRaw</w:t>
+      </w:r>
+      <w:proofErr w:type="spellEnd"/>
+      <w:r>
+        <w:rPr>
+          <w:rFonts w:asciiTheme="minorBidi" w:hAnsiTheme="minorBidi"/>
+          <w:b/>
+          <w:bCs/>
+        </w:rPr>
+        <w:t xml:space="preserve"> / </w:t>
+      </w:r>
+      <w:proofErr w:type="spellStart"/>
+      <w:r>
+        <w:rPr>
+          <w:rFonts w:asciiTheme="minorBidi" w:hAnsiTheme="minorBidi"/>
+          <w:b/>
+          <w:bCs/>
+        </w:rPr>
+        <w:t>segmentsArrivalTimeRaw</w:t>
+      </w:r>
+      <w:proofErr w:type="spellEnd"/>
       <w:r>
         <w:rPr>
           <w:rFonts w:asciiTheme="minorBidi" w:hAnsiTheme="minorBidi"/>
@@ -828,6 +940,7 @@
         </w:rPr>
         <w:t xml:space="preserve"> </w:t>
       </w:r>
+      <w:proofErr w:type="spellStart"/>
       <w:r>
         <w:rPr>
           <w:rFonts w:asciiTheme="minorBidi" w:hAnsiTheme="minorBidi"/>
@@ -836,6 +949,7 @@
         </w:rPr>
         <w:t>travelDuration</w:t>
       </w:r>
+      <w:proofErr w:type="spellEnd"/>
       <w:r>
         <w:rPr>
           <w:rFonts w:asciiTheme="minorBidi" w:hAnsiTheme="minorBidi"/>
@@ -894,6 +1008,7 @@
         </w:rPr>
         <w:t xml:space="preserve"> - </w:t>
       </w:r>
+      <w:proofErr w:type="spellStart"/>
       <w:r>
         <w:rPr>
           <w:rFonts w:asciiTheme="minorBidi" w:hAnsiTheme="minorBidi"/>
@@ -902,6 +1017,7 @@
         </w:rPr>
         <w:t>seatsRemaining</w:t>
       </w:r>
+      <w:proofErr w:type="spellEnd"/>
       <w:r>
         <w:rPr>
           <w:rFonts w:asciiTheme="minorBidi" w:hAnsiTheme="minorBidi"/>
@@ -1066,6 +1182,7 @@
         </w:rPr>
         <w:t xml:space="preserve">if not </w:t>
       </w:r>
+      <w:proofErr w:type="spellStart"/>
       <w:r>
         <w:rPr>
           <w:rFonts w:ascii="Courier New" w:eastAsia="Times New Roman" w:hAnsi="Courier New" w:cs="Courier New"/>
@@ -1075,42 +1192,46 @@
           <w:szCs w:val="20"/>
           <w14:ligatures w14:val="none"/>
         </w:rPr>
-        <w:t>file_exists(</w:t>
-      </w:r>
+        <w:t>file_exists</w:t>
+      </w:r>
+      <w:proofErr w:type="spellEnd"/>
       <w:r>
         <w:rPr>
           <w:rFonts w:ascii="Courier New" w:eastAsia="Times New Roman" w:hAnsi="Courier New" w:cs="Courier New"/>
-          <w:color w:val="6AAB73"/>
+          <w:color w:val="BCBEC4"/>
           <w:kern w:val="0"/>
           <w:sz w:val="20"/>
           <w:szCs w:val="20"/>
           <w14:ligatures w14:val="none"/>
         </w:rPr>
-        <w:t>"database.duckdb"</w:t>
+        <w:t>(</w:t>
       </w:r>
       <w:r>
         <w:rPr>
           <w:rFonts w:ascii="Courier New" w:eastAsia="Times New Roman" w:hAnsi="Courier New" w:cs="Courier New"/>
-          <w:color w:val="BCBEC4"/>
+          <w:color w:val="6AAB73"/>
           <w:kern w:val="0"/>
           <w:sz w:val="20"/>
           <w:szCs w:val="20"/>
           <w14:ligatures w14:val="none"/>
         </w:rPr>
-        <w:t>):</w:t>
-      </w:r>
+        <w:t>"</w:t>
+      </w:r>
+      <w:proofErr w:type="spellStart"/>
+      <w:proofErr w:type="gramStart"/>
       <w:r>
         <w:rPr>
           <w:rFonts w:ascii="Courier New" w:eastAsia="Times New Roman" w:hAnsi="Courier New" w:cs="Courier New"/>
-          <w:color w:val="BCBEC4"/>
+          <w:color w:val="6AAB73"/>
           <w:kern w:val="0"/>
           <w:sz w:val="20"/>
           <w:szCs w:val="20"/>
           <w14:ligatures w14:val="none"/>
         </w:rPr>
-        <w:br/>
-        <w:t xml:space="preserve">    duckdb_conn = duckdb.connect(</w:t>
-      </w:r>
+        <w:t>database.duckdb</w:t>
+      </w:r>
+      <w:proofErr w:type="spellEnd"/>
+      <w:proofErr w:type="gramEnd"/>
       <w:r>
         <w:rPr>
           <w:rFonts w:ascii="Courier New" w:eastAsia="Times New Roman" w:hAnsi="Courier New" w:cs="Courier New"/>
@@ -1120,7 +1241,7 @@
           <w:szCs w:val="20"/>
           <w14:ligatures w14:val="none"/>
         </w:rPr>
-        <w:t>"database.duckdb"</w:t>
+        <w:t>"</w:t>
       </w:r>
       <w:r>
         <w:rPr>
@@ -1131,7 +1252,7 @@
           <w:szCs w:val="20"/>
           <w14:ligatures w14:val="none"/>
         </w:rPr>
-        <w:t>)</w:t>
+        <w:t>):</w:t>
       </w:r>
       <w:r>
         <w:rPr>
@@ -1143,18 +1264,172 @@
           <w14:ligatures w14:val="none"/>
         </w:rPr>
         <w:br/>
-        <w:t xml:space="preserve">    duckdb_conn.execute(</w:t>
-      </w:r>
+        <w:t xml:space="preserve">    </w:t>
+      </w:r>
+      <w:proofErr w:type="spellStart"/>
       <w:r>
         <w:rPr>
           <w:rFonts w:ascii="Courier New" w:eastAsia="Times New Roman" w:hAnsi="Courier New" w:cs="Courier New"/>
-          <w:color w:val="6AAB73"/>
+          <w:color w:val="BCBEC4"/>
           <w:kern w:val="0"/>
           <w:sz w:val="20"/>
           <w:szCs w:val="20"/>
           <w14:ligatures w14:val="none"/>
         </w:rPr>
-        <w:t>"CREATE TABLE main AS SELECT * FROM read_csv_auto('itineraries.csv')"</w:t>
+        <w:t>duckdb_conn</w:t>
+      </w:r>
+      <w:proofErr w:type="spellEnd"/>
+      <w:r>
+        <w:rPr>
+          <w:rFonts w:ascii="Courier New" w:eastAsia="Times New Roman" w:hAnsi="Courier New" w:cs="Courier New"/>
+          <w:color w:val="BCBEC4"/>
+          <w:kern w:val="0"/>
+          <w:sz w:val="20"/>
+          <w:szCs w:val="20"/>
+          <w14:ligatures w14:val="none"/>
+        </w:rPr>
+        <w:t xml:space="preserve"> = </w:t>
+      </w:r>
+      <w:proofErr w:type="spellStart"/>
+      <w:r>
+        <w:rPr>
+          <w:rFonts w:ascii="Courier New" w:eastAsia="Times New Roman" w:hAnsi="Courier New" w:cs="Courier New"/>
+          <w:color w:val="BCBEC4"/>
+          <w:kern w:val="0"/>
+          <w:sz w:val="20"/>
+          <w:szCs w:val="20"/>
+          <w14:ligatures w14:val="none"/>
+        </w:rPr>
+        <w:t>duckdb.connect</w:t>
+      </w:r>
+      <w:proofErr w:type="spellEnd"/>
+      <w:r>
+        <w:rPr>
+          <w:rFonts w:ascii="Courier New" w:eastAsia="Times New Roman" w:hAnsi="Courier New" w:cs="Courier New"/>
+          <w:color w:val="BCBEC4"/>
+          <w:kern w:val="0"/>
+          <w:sz w:val="20"/>
+          <w:szCs w:val="20"/>
+          <w14:ligatures w14:val="none"/>
+        </w:rPr>
+        <w:t>(</w:t>
+      </w:r>
+      <w:r>
+        <w:rPr>
+          <w:rFonts w:ascii="Courier New" w:eastAsia="Times New Roman" w:hAnsi="Courier New" w:cs="Courier New"/>
+          <w:color w:val="6AAB73"/>
+          <w:kern w:val="0"/>
+          <w:sz w:val="20"/>
+          <w:szCs w:val="20"/>
+          <w14:ligatures w14:val="none"/>
+        </w:rPr>
+        <w:t>"</w:t>
+      </w:r>
+      <w:proofErr w:type="spellStart"/>
+      <w:r>
+        <w:rPr>
+          <w:rFonts w:ascii="Courier New" w:eastAsia="Times New Roman" w:hAnsi="Courier New" w:cs="Courier New"/>
+          <w:color w:val="6AAB73"/>
+          <w:kern w:val="0"/>
+          <w:sz w:val="20"/>
+          <w:szCs w:val="20"/>
+          <w14:ligatures w14:val="none"/>
+        </w:rPr>
+        <w:t>database.duckdb</w:t>
+      </w:r>
+      <w:proofErr w:type="spellEnd"/>
+      <w:r>
+        <w:rPr>
+          <w:rFonts w:ascii="Courier New" w:eastAsia="Times New Roman" w:hAnsi="Courier New" w:cs="Courier New"/>
+          <w:color w:val="6AAB73"/>
+          <w:kern w:val="0"/>
+          <w:sz w:val="20"/>
+          <w:szCs w:val="20"/>
+          <w14:ligatures w14:val="none"/>
+        </w:rPr>
+        <w:t>"</w:t>
+      </w:r>
+      <w:r>
+        <w:rPr>
+          <w:rFonts w:ascii="Courier New" w:eastAsia="Times New Roman" w:hAnsi="Courier New" w:cs="Courier New"/>
+          <w:color w:val="BCBEC4"/>
+          <w:kern w:val="0"/>
+          <w:sz w:val="20"/>
+          <w:szCs w:val="20"/>
+          <w14:ligatures w14:val="none"/>
+        </w:rPr>
+        <w:t>)</w:t>
+      </w:r>
+      <w:r>
+        <w:rPr>
+          <w:rFonts w:ascii="Courier New" w:eastAsia="Times New Roman" w:hAnsi="Courier New" w:cs="Courier New"/>
+          <w:color w:val="BCBEC4"/>
+          <w:kern w:val="0"/>
+          <w:sz w:val="20"/>
+          <w:szCs w:val="20"/>
+          <w14:ligatures w14:val="none"/>
+        </w:rPr>
+        <w:br/>
+        <w:t xml:space="preserve">    </w:t>
+      </w:r>
+      <w:proofErr w:type="spellStart"/>
+      <w:r>
+        <w:rPr>
+          <w:rFonts w:ascii="Courier New" w:eastAsia="Times New Roman" w:hAnsi="Courier New" w:cs="Courier New"/>
+          <w:color w:val="BCBEC4"/>
+          <w:kern w:val="0"/>
+          <w:sz w:val="20"/>
+          <w:szCs w:val="20"/>
+          <w14:ligatures w14:val="none"/>
+        </w:rPr>
+        <w:t>duckdb_conn.execute</w:t>
+      </w:r>
+      <w:proofErr w:type="spellEnd"/>
+      <w:r>
+        <w:rPr>
+          <w:rFonts w:ascii="Courier New" w:eastAsia="Times New Roman" w:hAnsi="Courier New" w:cs="Courier New"/>
+          <w:color w:val="BCBEC4"/>
+          <w:kern w:val="0"/>
+          <w:sz w:val="20"/>
+          <w:szCs w:val="20"/>
+          <w14:ligatures w14:val="none"/>
+        </w:rPr>
+        <w:t>(</w:t>
+      </w:r>
+      <w:r>
+        <w:rPr>
+          <w:rFonts w:ascii="Courier New" w:eastAsia="Times New Roman" w:hAnsi="Courier New" w:cs="Courier New"/>
+          <w:color w:val="6AAB73"/>
+          <w:kern w:val="0"/>
+          <w:sz w:val="20"/>
+          <w:szCs w:val="20"/>
+          <w14:ligatures w14:val="none"/>
+        </w:rPr>
+        <w:t xml:space="preserve">"CREATE TABLE main AS SELECT * FROM </w:t>
+      </w:r>
+      <w:proofErr w:type="spellStart"/>
+      <w:r>
+        <w:rPr>
+          <w:rFonts w:ascii="Courier New" w:eastAsia="Times New Roman" w:hAnsi="Courier New" w:cs="Courier New"/>
+          <w:color w:val="6AAB73"/>
+          <w:kern w:val="0"/>
+          <w:sz w:val="20"/>
+          <w:szCs w:val="20"/>
+          <w14:ligatures w14:val="none"/>
+        </w:rPr>
+        <w:t>read_csv_auto</w:t>
+      </w:r>
+      <w:proofErr w:type="spellEnd"/>
+      <w:r>
+        <w:rPr>
+          <w:rFonts w:ascii="Courier New" w:eastAsia="Times New Roman" w:hAnsi="Courier New" w:cs="Courier New"/>
+          <w:color w:val="6AAB73"/>
+          <w:kern w:val="0"/>
+          <w:sz w:val="20"/>
+          <w:szCs w:val="20"/>
+          <w14:ligatures w14:val="none"/>
+        </w:rPr>
+        <w:t>('itineraries.csv')"</w:t>
       </w:r>
       <w:r>
         <w:rPr>
@@ -1210,18 +1485,90 @@
           <w14:ligatures w14:val="none"/>
         </w:rPr>
         <w:br/>
-        <w:t xml:space="preserve">    duckdb_conn = duckdb.connect(</w:t>
-      </w:r>
+        <w:t xml:space="preserve">    </w:t>
+      </w:r>
+      <w:proofErr w:type="spellStart"/>
       <w:r>
         <w:rPr>
           <w:rFonts w:ascii="Courier New" w:eastAsia="Times New Roman" w:hAnsi="Courier New" w:cs="Courier New"/>
-          <w:color w:val="6AAB73"/>
+          <w:color w:val="BCBEC4"/>
           <w:kern w:val="0"/>
           <w:sz w:val="20"/>
           <w:szCs w:val="20"/>
           <w14:ligatures w14:val="none"/>
         </w:rPr>
-        <w:t>"database.duckdb"</w:t>
+        <w:t>duckdb_conn</w:t>
+      </w:r>
+      <w:proofErr w:type="spellEnd"/>
+      <w:r>
+        <w:rPr>
+          <w:rFonts w:ascii="Courier New" w:eastAsia="Times New Roman" w:hAnsi="Courier New" w:cs="Courier New"/>
+          <w:color w:val="BCBEC4"/>
+          <w:kern w:val="0"/>
+          <w:sz w:val="20"/>
+          <w:szCs w:val="20"/>
+          <w14:ligatures w14:val="none"/>
+        </w:rPr>
+        <w:t xml:space="preserve"> = </w:t>
+      </w:r>
+      <w:proofErr w:type="spellStart"/>
+      <w:r>
+        <w:rPr>
+          <w:rFonts w:ascii="Courier New" w:eastAsia="Times New Roman" w:hAnsi="Courier New" w:cs="Courier New"/>
+          <w:color w:val="BCBEC4"/>
+          <w:kern w:val="0"/>
+          <w:sz w:val="20"/>
+          <w:szCs w:val="20"/>
+          <w14:ligatures w14:val="none"/>
+        </w:rPr>
+        <w:t>duckdb.connect</w:t>
+      </w:r>
+      <w:proofErr w:type="spellEnd"/>
+      <w:r>
+        <w:rPr>
+          <w:rFonts w:ascii="Courier New" w:eastAsia="Times New Roman" w:hAnsi="Courier New" w:cs="Courier New"/>
+          <w:color w:val="BCBEC4"/>
+          <w:kern w:val="0"/>
+          <w:sz w:val="20"/>
+          <w:szCs w:val="20"/>
+          <w14:ligatures w14:val="none"/>
+        </w:rPr>
+        <w:t>(</w:t>
+      </w:r>
+      <w:r>
+        <w:rPr>
+          <w:rFonts w:ascii="Courier New" w:eastAsia="Times New Roman" w:hAnsi="Courier New" w:cs="Courier New"/>
+          <w:color w:val="6AAB73"/>
+          <w:kern w:val="0"/>
+          <w:sz w:val="20"/>
+          <w:szCs w:val="20"/>
+          <w14:ligatures w14:val="none"/>
+        </w:rPr>
+        <w:t>"</w:t>
+      </w:r>
+      <w:proofErr w:type="spellStart"/>
+      <w:r>
+        <w:rPr>
+          <w:rFonts w:ascii="Courier New" w:eastAsia="Times New Roman" w:hAnsi="Courier New" w:cs="Courier New"/>
+          <w:color w:val="6AAB73"/>
+          <w:kern w:val="0"/>
+          <w:sz w:val="20"/>
+          <w:szCs w:val="20"/>
+          <w14:ligatures w14:val="none"/>
+        </w:rPr>
+        <w:t>database.duckdb</w:t>
+      </w:r>
+      <w:proofErr w:type="spellEnd"/>
+      <w:r>
+        <w:rPr>
+          <w:rFonts w:ascii="Courier New" w:eastAsia="Times New Roman" w:hAnsi="Courier New" w:cs="Courier New"/>
+          <w:color w:val="6AAB73"/>
+          <w:kern w:val="0"/>
+          <w:sz w:val="20"/>
+          <w:szCs w:val="20"/>
+          <w14:ligatures w14:val="none"/>
+        </w:rPr>
+        <w:t>"</w:t>
       </w:r>
       <w:r>
         <w:rPr>
@@ -1294,11 +1641,19 @@
           <w:color w:val="6AAB73"/>
         </w:rPr>
       </w:pPr>
-      <w:r>
-        <w:rPr>
-          <w:color w:val="BCBEC4"/>
-        </w:rPr>
-        <w:t>duckdb_conn.execute(</w:t>
+      <w:proofErr w:type="spellStart"/>
+      <w:r>
+        <w:rPr>
+          <w:color w:val="BCBEC4"/>
+        </w:rPr>
+        <w:t>duckdb_conn.execute</w:t>
+      </w:r>
+      <w:proofErr w:type="spellEnd"/>
+      <w:r>
+        <w:rPr>
+          <w:color w:val="BCBEC4"/>
+        </w:rPr>
+        <w:t>(</w:t>
       </w:r>
       <w:r>
         <w:rPr>
@@ -1306,11 +1661,19 @@
         </w:rPr>
         <w:t>"""</w:t>
       </w:r>
-      <w:r>
-        <w:rPr>
-          <w:color w:val="6AAB73"/>
-        </w:rPr>
-        <w:t>duckdb_conn.execute("""</w:t>
+      <w:proofErr w:type="spellStart"/>
+      <w:r>
+        <w:rPr>
+          <w:color w:val="6AAB73"/>
+        </w:rPr>
+        <w:t>duckdb_conn.execute</w:t>
+      </w:r>
+      <w:proofErr w:type="spellEnd"/>
+      <w:r>
+        <w:rPr>
+          <w:color w:val="6AAB73"/>
+        </w:rPr>
+        <w:t>("""</w:t>
       </w:r>
       <w:r>
         <w:rPr>
@@ -1324,7 +1687,21 @@
           <w:color w:val="6AAB73"/>
         </w:rPr>
         <w:br/>
-        <w:t xml:space="preserve">    WITH time_ranges AS (</w:t>
+        <w:t xml:space="preserve">    WITH </w:t>
+      </w:r>
+      <w:proofErr w:type="spellStart"/>
+      <w:r>
+        <w:rPr>
+          <w:color w:val="6AAB73"/>
+        </w:rPr>
+        <w:t>time_ranges</w:t>
+      </w:r>
+      <w:proofErr w:type="spellEnd"/>
+      <w:r>
+        <w:rPr>
+          <w:color w:val="6AAB73"/>
+        </w:rPr>
+        <w:t xml:space="preserve"> AS (</w:t>
       </w:r>
       <w:r>
         <w:rPr>
@@ -1338,8 +1715,44 @@
           <w:color w:val="6AAB73"/>
         </w:rPr>
         <w:br/>
-        <w:t xml:space="preserve">               (flightDate - searchDate) as days_until_flight</w:t>
-      </w:r>
+        <w:t xml:space="preserve">               (</w:t>
+      </w:r>
+      <w:proofErr w:type="spellStart"/>
+      <w:r>
+        <w:rPr>
+          <w:color w:val="6AAB73"/>
+        </w:rPr>
+        <w:t>flightDate</w:t>
+      </w:r>
+      <w:proofErr w:type="spellEnd"/>
+      <w:r>
+        <w:rPr>
+          <w:color w:val="6AAB73"/>
+        </w:rPr>
+        <w:t xml:space="preserve"> - </w:t>
+      </w:r>
+      <w:proofErr w:type="spellStart"/>
+      <w:r>
+        <w:rPr>
+          <w:color w:val="6AAB73"/>
+        </w:rPr>
+        <w:t>searchDate</w:t>
+      </w:r>
+      <w:proofErr w:type="spellEnd"/>
+      <w:r>
+        <w:rPr>
+          <w:color w:val="6AAB73"/>
+        </w:rPr>
+        <w:t xml:space="preserve">) as </w:t>
+      </w:r>
+      <w:proofErr w:type="spellStart"/>
+      <w:r>
+        <w:rPr>
+          <w:color w:val="6AAB73"/>
+        </w:rPr>
+        <w:t>days_until_flight</w:t>
+      </w:r>
+      <w:proofErr w:type="spellEnd"/>
       <w:r>
         <w:rPr>
           <w:color w:val="6AAB73"/>
@@ -1366,57 +1779,201 @@
           <w:color w:val="6AAB73"/>
         </w:rPr>
         <w:br/>
-        <w:t xml:space="preserve">        days_until_flight as days_before_flight,</w:t>
-      </w:r>
-      <w:r>
-        <w:rPr>
-          <w:color w:val="6AAB73"/>
-        </w:rPr>
-        <w:br/>
-        <w:t xml:space="preserve">        ROUND(AVG(totalFare), 2) as avg_fare,</w:t>
-      </w:r>
-      <w:r>
-        <w:rPr>
-          <w:color w:val="6AAB73"/>
-        </w:rPr>
-        <w:br/>
-        <w:t xml:space="preserve">        COUNT(*) as number_of_searches,</w:t>
-      </w:r>
-      <w:r>
-        <w:rPr>
-          <w:color w:val="6AAB73"/>
-        </w:rPr>
-        <w:br/>
-        <w:t xml:space="preserve">        ROUND(MIN(totalFare), 2) as min_fare,</w:t>
-      </w:r>
-      <w:r>
-        <w:rPr>
-          <w:color w:val="6AAB73"/>
-        </w:rPr>
-        <w:br/>
-        <w:t xml:space="preserve">        ROUND(MAX(totalFare), 2) as max_fare</w:t>
-      </w:r>
-      <w:r>
-        <w:rPr>
-          <w:color w:val="6AAB73"/>
-        </w:rPr>
-        <w:br/>
-        <w:t xml:space="preserve">    FROM time_ranges</w:t>
-      </w:r>
-      <w:r>
-        <w:rPr>
-          <w:color w:val="6AAB73"/>
-        </w:rPr>
-        <w:br/>
-        <w:t xml:space="preserve">    GROUP BY days_until_flight</w:t>
-      </w:r>
-      <w:r>
-        <w:rPr>
-          <w:color w:val="6AAB73"/>
-        </w:rPr>
-        <w:br/>
-        <w:t xml:space="preserve">    ORDER BY days_until_flight</w:t>
-      </w:r>
+        <w:t xml:space="preserve">        </w:t>
+      </w:r>
+      <w:proofErr w:type="spellStart"/>
+      <w:r>
+        <w:rPr>
+          <w:color w:val="6AAB73"/>
+        </w:rPr>
+        <w:t>days_until_flight</w:t>
+      </w:r>
+      <w:proofErr w:type="spellEnd"/>
+      <w:r>
+        <w:rPr>
+          <w:color w:val="6AAB73"/>
+        </w:rPr>
+        <w:t xml:space="preserve"> as </w:t>
+      </w:r>
+      <w:proofErr w:type="spellStart"/>
+      <w:r>
+        <w:rPr>
+          <w:color w:val="6AAB73"/>
+        </w:rPr>
+        <w:t>days_before_flight</w:t>
+      </w:r>
+      <w:proofErr w:type="spellEnd"/>
+      <w:r>
+        <w:rPr>
+          <w:color w:val="6AAB73"/>
+        </w:rPr>
+        <w:t>,</w:t>
+      </w:r>
+      <w:r>
+        <w:rPr>
+          <w:color w:val="6AAB73"/>
+        </w:rPr>
+        <w:br/>
+        <w:t xml:space="preserve">        ROUND(AVG(</w:t>
+      </w:r>
+      <w:proofErr w:type="spellStart"/>
+      <w:r>
+        <w:rPr>
+          <w:color w:val="6AAB73"/>
+        </w:rPr>
+        <w:t>totalFare</w:t>
+      </w:r>
+      <w:proofErr w:type="spellEnd"/>
+      <w:r>
+        <w:rPr>
+          <w:color w:val="6AAB73"/>
+        </w:rPr>
+        <w:t xml:space="preserve">), 2) as </w:t>
+      </w:r>
+      <w:proofErr w:type="spellStart"/>
+      <w:r>
+        <w:rPr>
+          <w:color w:val="6AAB73"/>
+        </w:rPr>
+        <w:t>avg_fare</w:t>
+      </w:r>
+      <w:proofErr w:type="spellEnd"/>
+      <w:r>
+        <w:rPr>
+          <w:color w:val="6AAB73"/>
+        </w:rPr>
+        <w:t>,</w:t>
+      </w:r>
+      <w:r>
+        <w:rPr>
+          <w:color w:val="6AAB73"/>
+        </w:rPr>
+        <w:br/>
+        <w:t xml:space="preserve">        COUNT(*) as </w:t>
+      </w:r>
+      <w:proofErr w:type="spellStart"/>
+      <w:r>
+        <w:rPr>
+          <w:color w:val="6AAB73"/>
+        </w:rPr>
+        <w:t>number_of_searches</w:t>
+      </w:r>
+      <w:proofErr w:type="spellEnd"/>
+      <w:r>
+        <w:rPr>
+          <w:color w:val="6AAB73"/>
+        </w:rPr>
+        <w:t>,</w:t>
+      </w:r>
+      <w:r>
+        <w:rPr>
+          <w:color w:val="6AAB73"/>
+        </w:rPr>
+        <w:br/>
+        <w:t xml:space="preserve">        ROUND(MIN(</w:t>
+      </w:r>
+      <w:proofErr w:type="spellStart"/>
+      <w:r>
+        <w:rPr>
+          <w:color w:val="6AAB73"/>
+        </w:rPr>
+        <w:t>totalFare</w:t>
+      </w:r>
+      <w:proofErr w:type="spellEnd"/>
+      <w:r>
+        <w:rPr>
+          <w:color w:val="6AAB73"/>
+        </w:rPr>
+        <w:t xml:space="preserve">), 2) as </w:t>
+      </w:r>
+      <w:proofErr w:type="spellStart"/>
+      <w:r>
+        <w:rPr>
+          <w:color w:val="6AAB73"/>
+        </w:rPr>
+        <w:t>min_fare</w:t>
+      </w:r>
+      <w:proofErr w:type="spellEnd"/>
+      <w:r>
+        <w:rPr>
+          <w:color w:val="6AAB73"/>
+        </w:rPr>
+        <w:t>,</w:t>
+      </w:r>
+      <w:r>
+        <w:rPr>
+          <w:color w:val="6AAB73"/>
+        </w:rPr>
+        <w:br/>
+        <w:t xml:space="preserve">        ROUND(MAX(</w:t>
+      </w:r>
+      <w:proofErr w:type="spellStart"/>
+      <w:r>
+        <w:rPr>
+          <w:color w:val="6AAB73"/>
+        </w:rPr>
+        <w:t>totalFare</w:t>
+      </w:r>
+      <w:proofErr w:type="spellEnd"/>
+      <w:r>
+        <w:rPr>
+          <w:color w:val="6AAB73"/>
+        </w:rPr>
+        <w:t xml:space="preserve">), 2) as </w:t>
+      </w:r>
+      <w:proofErr w:type="spellStart"/>
+      <w:r>
+        <w:rPr>
+          <w:color w:val="6AAB73"/>
+        </w:rPr>
+        <w:t>max_fare</w:t>
+      </w:r>
+      <w:proofErr w:type="spellEnd"/>
+      <w:r>
+        <w:rPr>
+          <w:color w:val="6AAB73"/>
+        </w:rPr>
+        <w:br/>
+        <w:t xml:space="preserve">    FROM </w:t>
+      </w:r>
+      <w:proofErr w:type="spellStart"/>
+      <w:r>
+        <w:rPr>
+          <w:color w:val="6AAB73"/>
+        </w:rPr>
+        <w:t>time_ranges</w:t>
+      </w:r>
+      <w:proofErr w:type="spellEnd"/>
+      <w:r>
+        <w:rPr>
+          <w:color w:val="6AAB73"/>
+        </w:rPr>
+        <w:br/>
+        <w:t xml:space="preserve">    GROUP BY </w:t>
+      </w:r>
+      <w:proofErr w:type="spellStart"/>
+      <w:r>
+        <w:rPr>
+          <w:color w:val="6AAB73"/>
+        </w:rPr>
+        <w:t>days_until_flight</w:t>
+      </w:r>
+      <w:proofErr w:type="spellEnd"/>
+      <w:r>
+        <w:rPr>
+          <w:color w:val="6AAB73"/>
+        </w:rPr>
+        <w:br/>
+        <w:t xml:space="preserve">    ORDER BY </w:t>
+      </w:r>
+      <w:proofErr w:type="spellStart"/>
+      <w:r>
+        <w:rPr>
+          <w:color w:val="6AAB73"/>
+        </w:rPr>
+        <w:t>days_until_flight</w:t>
+      </w:r>
+      <w:proofErr w:type="spellEnd"/>
       <w:r>
         <w:rPr>
           <w:color w:val="6AAB73"/>
@@ -1435,7 +1992,6 @@
     <w:p>
       <w:pPr>
         <w:rPr>
-          <w:rFonts w:hint="cs"/>
           <w:rtl/>
         </w:rPr>
       </w:pPr>
@@ -1460,7 +2016,23 @@
           <w:rFonts w:hint="cs"/>
           <w:rtl/>
         </w:rPr>
-        <w:t>האם משתלם יותר לטוס בטיסה ישירה או בטיסה עם עצירות (קונקשן) בהתחשב במרחקי טיסה שונים?</w:t>
+        <w:t>האם משתלם יותר לטוס בטיסה ישירה או בטיסה עם עצירות (</w:t>
+      </w:r>
+      <w:proofErr w:type="spellStart"/>
+      <w:r>
+        <w:rPr>
+          <w:rFonts w:hint="cs"/>
+          <w:rtl/>
+        </w:rPr>
+        <w:t>קונקשן</w:t>
+      </w:r>
+      <w:proofErr w:type="spellEnd"/>
+      <w:r>
+        <w:rPr>
+          <w:rFonts w:hint="cs"/>
+          <w:rtl/>
+        </w:rPr>
+        <w:t>) בהתחשב במרחקי טיסה שונים?</w:t>
       </w:r>
     </w:p>
     <w:p>
@@ -1471,11 +2043,19 @@
           <w:color w:val="BCBEC4"/>
         </w:rPr>
       </w:pPr>
-      <w:r>
-        <w:rPr>
-          <w:color w:val="BCBEC4"/>
-        </w:rPr>
-        <w:t>duckdb_conn.execute(</w:t>
+      <w:proofErr w:type="spellStart"/>
+      <w:r>
+        <w:rPr>
+          <w:color w:val="BCBEC4"/>
+        </w:rPr>
+        <w:t>duckdb_conn.execute</w:t>
+      </w:r>
+      <w:proofErr w:type="spellEnd"/>
+      <w:r>
+        <w:rPr>
+          <w:color w:val="BCBEC4"/>
+        </w:rPr>
+        <w:t>(</w:t>
       </w:r>
       <w:r>
         <w:rPr>
@@ -1509,14 +2089,42 @@
           <w:color w:val="6AAB73"/>
         </w:rPr>
         <w:br/>
-        <w:t xml:space="preserve">       WHEN totalTravelDistance &lt; 500 THEN 'Short (&lt;500 miles)'</w:t>
-      </w:r>
-      <w:r>
-        <w:rPr>
-          <w:color w:val="6AAB73"/>
-        </w:rPr>
-        <w:br/>
-        <w:t xml:space="preserve">       WHEN totalTravelDistance &lt; 1000 THEN 'Medium (500-1000 miles)'</w:t>
+        <w:t xml:space="preserve">       WHEN </w:t>
+      </w:r>
+      <w:proofErr w:type="spellStart"/>
+      <w:r>
+        <w:rPr>
+          <w:color w:val="6AAB73"/>
+        </w:rPr>
+        <w:t>totalTravelDistance</w:t>
+      </w:r>
+      <w:proofErr w:type="spellEnd"/>
+      <w:r>
+        <w:rPr>
+          <w:color w:val="6AAB73"/>
+        </w:rPr>
+        <w:t xml:space="preserve"> &lt; 500 THEN 'Short (&lt;500 miles)'</w:t>
+      </w:r>
+      <w:r>
+        <w:rPr>
+          <w:color w:val="6AAB73"/>
+        </w:rPr>
+        <w:br/>
+        <w:t xml:space="preserve">       WHEN </w:t>
+      </w:r>
+      <w:proofErr w:type="spellStart"/>
+      <w:r>
+        <w:rPr>
+          <w:color w:val="6AAB73"/>
+        </w:rPr>
+        <w:t>totalTravelDistance</w:t>
+      </w:r>
+      <w:proofErr w:type="spellEnd"/>
+      <w:r>
+        <w:rPr>
+          <w:color w:val="6AAB73"/>
+        </w:rPr>
+        <w:t xml:space="preserve"> &lt; 1000 THEN 'Medium (500-1000 miles)'</w:t>
       </w:r>
       <w:r>
         <w:rPr>
@@ -1530,36 +2138,184 @@
           <w:color w:val="6AAB73"/>
         </w:rPr>
         <w:br/>
-        <w:t xml:space="preserve">   END as distance_category,</w:t>
-      </w:r>
-      <w:r>
-        <w:rPr>
-          <w:color w:val="6AAB73"/>
-        </w:rPr>
-        <w:br/>
-        <w:t xml:space="preserve">   ROUND(AVG(CASE WHEN isNonStop THEN totalFare END), 2) as direct_avg_fare,</w:t>
-      </w:r>
-      <w:r>
-        <w:rPr>
-          <w:color w:val="6AAB73"/>
-        </w:rPr>
-        <w:br/>
-        <w:t xml:space="preserve">   ROUND(AVG(CASE WHEN NOT isNonStop THEN totalFare END), 2) as connection_avg_fare,</w:t>
-      </w:r>
-      <w:r>
-        <w:rPr>
-          <w:color w:val="6AAB73"/>
-        </w:rPr>
-        <w:br/>
-        <w:t xml:space="preserve">   COUNT(CASE WHEN isNonStop THEN 1 END) as direct_flights_count,</w:t>
-      </w:r>
-      <w:r>
-        <w:rPr>
-          <w:color w:val="6AAB73"/>
-        </w:rPr>
-        <w:br/>
-        <w:t xml:space="preserve">   COUNT(CASE WHEN NOT isNonStop THEN 1 END) as connection_flights_count</w:t>
-      </w:r>
+        <w:t xml:space="preserve">   END as </w:t>
+      </w:r>
+      <w:proofErr w:type="spellStart"/>
+      <w:r>
+        <w:rPr>
+          <w:color w:val="6AAB73"/>
+        </w:rPr>
+        <w:t>distance_category</w:t>
+      </w:r>
+      <w:proofErr w:type="spellEnd"/>
+      <w:r>
+        <w:rPr>
+          <w:color w:val="6AAB73"/>
+        </w:rPr>
+        <w:t>,</w:t>
+      </w:r>
+      <w:r>
+        <w:rPr>
+          <w:color w:val="6AAB73"/>
+        </w:rPr>
+        <w:br/>
+        <w:t xml:space="preserve">   ROUND(AVG(CASE WHEN </w:t>
+      </w:r>
+      <w:proofErr w:type="spellStart"/>
+      <w:r>
+        <w:rPr>
+          <w:color w:val="6AAB73"/>
+        </w:rPr>
+        <w:t>isNonStop</w:t>
+      </w:r>
+      <w:proofErr w:type="spellEnd"/>
+      <w:r>
+        <w:rPr>
+          <w:color w:val="6AAB73"/>
+        </w:rPr>
+        <w:t xml:space="preserve"> THEN </w:t>
+      </w:r>
+      <w:proofErr w:type="spellStart"/>
+      <w:r>
+        <w:rPr>
+          <w:color w:val="6AAB73"/>
+        </w:rPr>
+        <w:t>totalFare</w:t>
+      </w:r>
+      <w:proofErr w:type="spellEnd"/>
+      <w:r>
+        <w:rPr>
+          <w:color w:val="6AAB73"/>
+        </w:rPr>
+        <w:t xml:space="preserve"> END), 2) as </w:t>
+      </w:r>
+      <w:proofErr w:type="spellStart"/>
+      <w:r>
+        <w:rPr>
+          <w:color w:val="6AAB73"/>
+        </w:rPr>
+        <w:t>direct_avg_fare</w:t>
+      </w:r>
+      <w:proofErr w:type="spellEnd"/>
+      <w:r>
+        <w:rPr>
+          <w:color w:val="6AAB73"/>
+        </w:rPr>
+        <w:t>,</w:t>
+      </w:r>
+      <w:r>
+        <w:rPr>
+          <w:color w:val="6AAB73"/>
+        </w:rPr>
+        <w:br/>
+        <w:t xml:space="preserve">   ROUND(AVG(CASE WHEN NOT </w:t>
+      </w:r>
+      <w:proofErr w:type="spellStart"/>
+      <w:r>
+        <w:rPr>
+          <w:color w:val="6AAB73"/>
+        </w:rPr>
+        <w:t>isNonStop</w:t>
+      </w:r>
+      <w:proofErr w:type="spellEnd"/>
+      <w:r>
+        <w:rPr>
+          <w:color w:val="6AAB73"/>
+        </w:rPr>
+        <w:t xml:space="preserve"> THEN </w:t>
+      </w:r>
+      <w:proofErr w:type="spellStart"/>
+      <w:r>
+        <w:rPr>
+          <w:color w:val="6AAB73"/>
+        </w:rPr>
+        <w:t>totalFare</w:t>
+      </w:r>
+      <w:proofErr w:type="spellEnd"/>
+      <w:r>
+        <w:rPr>
+          <w:color w:val="6AAB73"/>
+        </w:rPr>
+        <w:t xml:space="preserve"> END), 2) as </w:t>
+      </w:r>
+      <w:proofErr w:type="spellStart"/>
+      <w:r>
+        <w:rPr>
+          <w:color w:val="6AAB73"/>
+        </w:rPr>
+        <w:t>connection_avg_fare</w:t>
+      </w:r>
+      <w:proofErr w:type="spellEnd"/>
+      <w:r>
+        <w:rPr>
+          <w:color w:val="6AAB73"/>
+        </w:rPr>
+        <w:t>,</w:t>
+      </w:r>
+      <w:r>
+        <w:rPr>
+          <w:color w:val="6AAB73"/>
+        </w:rPr>
+        <w:br/>
+        <w:t xml:space="preserve">   COUNT(CASE WHEN </w:t>
+      </w:r>
+      <w:proofErr w:type="spellStart"/>
+      <w:r>
+        <w:rPr>
+          <w:color w:val="6AAB73"/>
+        </w:rPr>
+        <w:t>isNonStop</w:t>
+      </w:r>
+      <w:proofErr w:type="spellEnd"/>
+      <w:r>
+        <w:rPr>
+          <w:color w:val="6AAB73"/>
+        </w:rPr>
+        <w:t xml:space="preserve"> THEN 1 END) as </w:t>
+      </w:r>
+      <w:proofErr w:type="spellStart"/>
+      <w:r>
+        <w:rPr>
+          <w:color w:val="6AAB73"/>
+        </w:rPr>
+        <w:t>direct_flights_count</w:t>
+      </w:r>
+      <w:proofErr w:type="spellEnd"/>
+      <w:r>
+        <w:rPr>
+          <w:color w:val="6AAB73"/>
+        </w:rPr>
+        <w:t>,</w:t>
+      </w:r>
+      <w:r>
+        <w:rPr>
+          <w:color w:val="6AAB73"/>
+        </w:rPr>
+        <w:br/>
+        <w:t xml:space="preserve">   COUNT(CASE WHEN NOT </w:t>
+      </w:r>
+      <w:proofErr w:type="spellStart"/>
+      <w:r>
+        <w:rPr>
+          <w:color w:val="6AAB73"/>
+        </w:rPr>
+        <w:t>isNonStop</w:t>
+      </w:r>
+      <w:proofErr w:type="spellEnd"/>
+      <w:r>
+        <w:rPr>
+          <w:color w:val="6AAB73"/>
+        </w:rPr>
+        <w:t xml:space="preserve"> THEN 1 END) as </w:t>
+      </w:r>
+      <w:proofErr w:type="spellStart"/>
+      <w:r>
+        <w:rPr>
+          <w:color w:val="6AAB73"/>
+        </w:rPr>
+        <w:t>connection_flights_count</w:t>
+      </w:r>
+      <w:proofErr w:type="spellEnd"/>
       <w:r>
         <w:rPr>
           <w:color w:val="6AAB73"/>
@@ -1572,7 +2328,21 @@
           <w:color w:val="6AAB73"/>
         </w:rPr>
         <w:br/>
-        <w:t>WHERE totalTravelDistance IS NOT NULL</w:t>
+        <w:t xml:space="preserve">WHERE </w:t>
+      </w:r>
+      <w:proofErr w:type="spellStart"/>
+      <w:r>
+        <w:rPr>
+          <w:color w:val="6AAB73"/>
+        </w:rPr>
+        <w:t>totalTravelDistance</w:t>
+      </w:r>
+      <w:proofErr w:type="spellEnd"/>
+      <w:r>
+        <w:rPr>
+          <w:color w:val="6AAB73"/>
+        </w:rPr>
+        <w:t xml:space="preserve"> IS NOT NULL</w:t>
       </w:r>
       <w:r>
         <w:rPr>
@@ -1586,7 +2356,21 @@
           <w:color w:val="6AAB73"/>
         </w:rPr>
         <w:br/>
-        <w:t>ORDER BY distance_category;</w:t>
+        <w:t xml:space="preserve">ORDER BY </w:t>
+      </w:r>
+      <w:proofErr w:type="spellStart"/>
+      <w:r>
+        <w:rPr>
+          <w:color w:val="6AAB73"/>
+        </w:rPr>
+        <w:t>distance_category</w:t>
+      </w:r>
+      <w:proofErr w:type="spellEnd"/>
+      <w:r>
+        <w:rPr>
+          <w:color w:val="6AAB73"/>
+        </w:rPr>
+        <w:t>;</w:t>
       </w:r>
       <w:r>
         <w:rPr>
@@ -1677,11 +2461,19 @@
           <w:rtl/>
         </w:rPr>
       </w:pPr>
-      <w:r>
-        <w:rPr>
-          <w:color w:val="BCBEC4"/>
-        </w:rPr>
-        <w:t>duckdb_conn.execute(</w:t>
+      <w:proofErr w:type="spellStart"/>
+      <w:r>
+        <w:rPr>
+          <w:color w:val="BCBEC4"/>
+        </w:rPr>
+        <w:t>duckdb_conn.execute</w:t>
+      </w:r>
+      <w:proofErr w:type="spellEnd"/>
+      <w:r>
+        <w:rPr>
+          <w:color w:val="BCBEC4"/>
+        </w:rPr>
+        <w:t>(</w:t>
       </w:r>
       <w:r>
         <w:rPr>
@@ -1701,7 +2493,21 @@
           <w:color w:val="6AAB73"/>
         </w:rPr>
         <w:br/>
-        <w:t xml:space="preserve">    WITH flight_times AS (</w:t>
+        <w:t xml:space="preserve">    WITH </w:t>
+      </w:r>
+      <w:proofErr w:type="spellStart"/>
+      <w:r>
+        <w:rPr>
+          <w:color w:val="6AAB73"/>
+        </w:rPr>
+        <w:t>flight_times</w:t>
+      </w:r>
+      <w:proofErr w:type="spellEnd"/>
+      <w:r>
+        <w:rPr>
+          <w:color w:val="6AAB73"/>
+        </w:rPr>
+        <w:t xml:space="preserve"> AS (</w:t>
       </w:r>
       <w:r>
         <w:rPr>
@@ -1715,8 +2521,30 @@
           <w:color w:val="6AAB73"/>
         </w:rPr>
         <w:br/>
-        <w:t xml:space="preserve">               CAST(SUBSTR(segmentsDepartureTimeRaw, 12, 2) AS INTEGER) as departure_hour</w:t>
-      </w:r>
+        <w:t xml:space="preserve">               CAST(SUBSTR(</w:t>
+      </w:r>
+      <w:proofErr w:type="spellStart"/>
+      <w:r>
+        <w:rPr>
+          <w:color w:val="6AAB73"/>
+        </w:rPr>
+        <w:t>segmentsDepartureTimeRaw</w:t>
+      </w:r>
+      <w:proofErr w:type="spellEnd"/>
+      <w:r>
+        <w:rPr>
+          <w:color w:val="6AAB73"/>
+        </w:rPr>
+        <w:t xml:space="preserve">, 12, 2) AS INTEGER) as </w:t>
+      </w:r>
+      <w:proofErr w:type="spellStart"/>
+      <w:r>
+        <w:rPr>
+          <w:color w:val="6AAB73"/>
+        </w:rPr>
+        <w:t>departure_hour</w:t>
+      </w:r>
+      <w:proofErr w:type="spellEnd"/>
       <w:r>
         <w:rPr>
           <w:color w:val="6AAB73"/>
@@ -1729,7 +2557,21 @@
           <w:color w:val="6AAB73"/>
         </w:rPr>
         <w:br/>
-        <w:t xml:space="preserve">        WHERE segmentsDepartureTimeRaw IS NOT NULL</w:t>
+        <w:t xml:space="preserve">        WHERE </w:t>
+      </w:r>
+      <w:proofErr w:type="spellStart"/>
+      <w:r>
+        <w:rPr>
+          <w:color w:val="6AAB73"/>
+        </w:rPr>
+        <w:t>segmentsDepartureTimeRaw</w:t>
+      </w:r>
+      <w:proofErr w:type="spellEnd"/>
+      <w:r>
+        <w:rPr>
+          <w:color w:val="6AAB73"/>
+        </w:rPr>
+        <w:t xml:space="preserve"> IS NOT NULL</w:t>
       </w:r>
       <w:r>
         <w:rPr>
@@ -1750,71 +2592,257 @@
           <w:color w:val="6AAB73"/>
         </w:rPr>
         <w:br/>
-        <w:t xml:space="preserve">        departure_hour,</w:t>
-      </w:r>
-      <w:r>
-        <w:rPr>
-          <w:color w:val="6AAB73"/>
-        </w:rPr>
-        <w:br/>
-        <w:t xml:space="preserve">        ROUND(AVG(totalFare), 2) as avg_fare,</w:t>
-      </w:r>
-      <w:r>
-        <w:rPr>
-          <w:color w:val="6AAB73"/>
-        </w:rPr>
-        <w:br/>
-        <w:t xml:space="preserve">        ROUND(AVG(seatsRemaining), 1) as avg_seats_remaining,</w:t>
-      </w:r>
-      <w:r>
-        <w:rPr>
-          <w:color w:val="6AAB73"/>
-        </w:rPr>
-        <w:br/>
-        <w:t xml:space="preserve">        COUNT(*) as number_of_flights,</w:t>
-      </w:r>
-      <w:r>
-        <w:rPr>
-          <w:color w:val="6AAB73"/>
-        </w:rPr>
-        <w:br/>
-        <w:t xml:space="preserve">        ROUND(MIN(totalFare), 2) as min_fare,</w:t>
-      </w:r>
-      <w:r>
-        <w:rPr>
-          <w:color w:val="6AAB73"/>
-        </w:rPr>
-        <w:br/>
-        <w:t xml:space="preserve">        ROUND(MAX(totalFare), 2) as max_fare,</w:t>
-      </w:r>
-      <w:r>
-        <w:rPr>
-          <w:color w:val="6AAB73"/>
-        </w:rPr>
-        <w:br/>
-        <w:t xml:space="preserve">        SUM(isNonStop::INTEGER) * 100.0 / COUNT(*) as nonstop_percentage</w:t>
-      </w:r>
-      <w:r>
-        <w:rPr>
-          <w:color w:val="6AAB73"/>
-        </w:rPr>
-        <w:br/>
-        <w:t xml:space="preserve">    FROM flight_times</w:t>
-      </w:r>
-      <w:r>
-        <w:rPr>
-          <w:color w:val="6AAB73"/>
-        </w:rPr>
-        <w:br/>
-        <w:t xml:space="preserve">    GROUP BY departure_hour</w:t>
-      </w:r>
-      <w:r>
-        <w:rPr>
-          <w:color w:val="6AAB73"/>
-        </w:rPr>
-        <w:br/>
-        <w:t xml:space="preserve">    ORDER BY departure_hour</w:t>
-      </w:r>
+        <w:t xml:space="preserve">        </w:t>
+      </w:r>
+      <w:proofErr w:type="spellStart"/>
+      <w:r>
+        <w:rPr>
+          <w:color w:val="6AAB73"/>
+        </w:rPr>
+        <w:t>departure_hour</w:t>
+      </w:r>
+      <w:proofErr w:type="spellEnd"/>
+      <w:r>
+        <w:rPr>
+          <w:color w:val="6AAB73"/>
+        </w:rPr>
+        <w:t>,</w:t>
+      </w:r>
+      <w:r>
+        <w:rPr>
+          <w:color w:val="6AAB73"/>
+        </w:rPr>
+        <w:br/>
+        <w:t xml:space="preserve">        ROUND(AVG(</w:t>
+      </w:r>
+      <w:proofErr w:type="spellStart"/>
+      <w:r>
+        <w:rPr>
+          <w:color w:val="6AAB73"/>
+        </w:rPr>
+        <w:t>totalFare</w:t>
+      </w:r>
+      <w:proofErr w:type="spellEnd"/>
+      <w:r>
+        <w:rPr>
+          <w:color w:val="6AAB73"/>
+        </w:rPr>
+        <w:t xml:space="preserve">), 2) as </w:t>
+      </w:r>
+      <w:proofErr w:type="spellStart"/>
+      <w:r>
+        <w:rPr>
+          <w:color w:val="6AAB73"/>
+        </w:rPr>
+        <w:t>avg_fare</w:t>
+      </w:r>
+      <w:proofErr w:type="spellEnd"/>
+      <w:r>
+        <w:rPr>
+          <w:color w:val="6AAB73"/>
+        </w:rPr>
+        <w:t>,</w:t>
+      </w:r>
+      <w:r>
+        <w:rPr>
+          <w:color w:val="6AAB73"/>
+        </w:rPr>
+        <w:br/>
+        <w:t xml:space="preserve">        ROUND(AVG(</w:t>
+      </w:r>
+      <w:proofErr w:type="spellStart"/>
+      <w:r>
+        <w:rPr>
+          <w:color w:val="6AAB73"/>
+        </w:rPr>
+        <w:t>seatsRemaining</w:t>
+      </w:r>
+      <w:proofErr w:type="spellEnd"/>
+      <w:r>
+        <w:rPr>
+          <w:color w:val="6AAB73"/>
+        </w:rPr>
+        <w:t xml:space="preserve">), 1) as </w:t>
+      </w:r>
+      <w:proofErr w:type="spellStart"/>
+      <w:r>
+        <w:rPr>
+          <w:color w:val="6AAB73"/>
+        </w:rPr>
+        <w:t>avg_seats_remaining</w:t>
+      </w:r>
+      <w:proofErr w:type="spellEnd"/>
+      <w:r>
+        <w:rPr>
+          <w:color w:val="6AAB73"/>
+        </w:rPr>
+        <w:t>,</w:t>
+      </w:r>
+      <w:r>
+        <w:rPr>
+          <w:color w:val="6AAB73"/>
+        </w:rPr>
+        <w:br/>
+        <w:t xml:space="preserve">        COUNT(*) as </w:t>
+      </w:r>
+      <w:proofErr w:type="spellStart"/>
+      <w:r>
+        <w:rPr>
+          <w:color w:val="6AAB73"/>
+        </w:rPr>
+        <w:t>number_of_flights</w:t>
+      </w:r>
+      <w:proofErr w:type="spellEnd"/>
+      <w:r>
+        <w:rPr>
+          <w:color w:val="6AAB73"/>
+        </w:rPr>
+        <w:t>,</w:t>
+      </w:r>
+      <w:r>
+        <w:rPr>
+          <w:color w:val="6AAB73"/>
+        </w:rPr>
+        <w:br/>
+        <w:t xml:space="preserve">        ROUND(MIN(</w:t>
+      </w:r>
+      <w:proofErr w:type="spellStart"/>
+      <w:r>
+        <w:rPr>
+          <w:color w:val="6AAB73"/>
+        </w:rPr>
+        <w:t>totalFare</w:t>
+      </w:r>
+      <w:proofErr w:type="spellEnd"/>
+      <w:r>
+        <w:rPr>
+          <w:color w:val="6AAB73"/>
+        </w:rPr>
+        <w:t xml:space="preserve">), 2) as </w:t>
+      </w:r>
+      <w:proofErr w:type="spellStart"/>
+      <w:r>
+        <w:rPr>
+          <w:color w:val="6AAB73"/>
+        </w:rPr>
+        <w:t>min_fare</w:t>
+      </w:r>
+      <w:proofErr w:type="spellEnd"/>
+      <w:r>
+        <w:rPr>
+          <w:color w:val="6AAB73"/>
+        </w:rPr>
+        <w:t>,</w:t>
+      </w:r>
+      <w:r>
+        <w:rPr>
+          <w:color w:val="6AAB73"/>
+        </w:rPr>
+        <w:br/>
+        <w:t xml:space="preserve">        ROUND(MAX(</w:t>
+      </w:r>
+      <w:proofErr w:type="spellStart"/>
+      <w:r>
+        <w:rPr>
+          <w:color w:val="6AAB73"/>
+        </w:rPr>
+        <w:t>totalFare</w:t>
+      </w:r>
+      <w:proofErr w:type="spellEnd"/>
+      <w:r>
+        <w:rPr>
+          <w:color w:val="6AAB73"/>
+        </w:rPr>
+        <w:t xml:space="preserve">), 2) as </w:t>
+      </w:r>
+      <w:proofErr w:type="spellStart"/>
+      <w:r>
+        <w:rPr>
+          <w:color w:val="6AAB73"/>
+        </w:rPr>
+        <w:t>max_fare</w:t>
+      </w:r>
+      <w:proofErr w:type="spellEnd"/>
+      <w:r>
+        <w:rPr>
+          <w:color w:val="6AAB73"/>
+        </w:rPr>
+        <w:t>,</w:t>
+      </w:r>
+      <w:r>
+        <w:rPr>
+          <w:color w:val="6AAB73"/>
+        </w:rPr>
+        <w:br/>
+        <w:t xml:space="preserve">        SUM(</w:t>
+      </w:r>
+      <w:proofErr w:type="spellStart"/>
+      <w:r>
+        <w:rPr>
+          <w:color w:val="6AAB73"/>
+        </w:rPr>
+        <w:t>isNonStop</w:t>
+      </w:r>
+      <w:proofErr w:type="spellEnd"/>
+      <w:r>
+        <w:rPr>
+          <w:color w:val="6AAB73"/>
+        </w:rPr>
+        <w:t xml:space="preserve">::INTEGER) * 100.0 / COUNT(*) as </w:t>
+      </w:r>
+      <w:proofErr w:type="spellStart"/>
+      <w:r>
+        <w:rPr>
+          <w:color w:val="6AAB73"/>
+        </w:rPr>
+        <w:t>nonstop_percentage</w:t>
+      </w:r>
+      <w:proofErr w:type="spellEnd"/>
+      <w:r>
+        <w:rPr>
+          <w:color w:val="6AAB73"/>
+        </w:rPr>
+        <w:br/>
+        <w:t xml:space="preserve">    FROM </w:t>
+      </w:r>
+      <w:proofErr w:type="spellStart"/>
+      <w:r>
+        <w:rPr>
+          <w:color w:val="6AAB73"/>
+        </w:rPr>
+        <w:t>flight_times</w:t>
+      </w:r>
+      <w:proofErr w:type="spellEnd"/>
+      <w:r>
+        <w:rPr>
+          <w:color w:val="6AAB73"/>
+        </w:rPr>
+        <w:br/>
+        <w:t xml:space="preserve">    GROUP BY </w:t>
+      </w:r>
+      <w:proofErr w:type="spellStart"/>
+      <w:r>
+        <w:rPr>
+          <w:color w:val="6AAB73"/>
+        </w:rPr>
+        <w:t>departure_hour</w:t>
+      </w:r>
+      <w:proofErr w:type="spellEnd"/>
+      <w:r>
+        <w:rPr>
+          <w:color w:val="6AAB73"/>
+        </w:rPr>
+        <w:br/>
+        <w:t xml:space="preserve">    ORDER BY </w:t>
+      </w:r>
+      <w:proofErr w:type="spellStart"/>
+      <w:r>
+        <w:rPr>
+          <w:color w:val="6AAB73"/>
+        </w:rPr>
+        <w:t>departure_hour</w:t>
+      </w:r>
+      <w:proofErr w:type="spellEnd"/>
       <w:r>
         <w:rPr>
           <w:color w:val="6AAB73"/>
@@ -1937,83 +2965,98 @@
           <w:rFonts w:hint="cs"/>
           <w:rtl/>
         </w:rPr>
-        <w:t>אין הרבה פער במספר המושבים הזמינים לאורך שעות היום, מדובר בפער של פחות מכיסא בממוצע לאורך כל שעות היום. כמו כן אין חוקיות מסויימת.</w:t>
-      </w:r>
-    </w:p>
-    <w:p>
-      <w:pPr>
-        <w:rPr>
-          <w:rtl/>
-        </w:rPr>
-      </w:pPr>
-    </w:p>
-    <w:p>
-      <w:pPr>
-        <w:rPr>
-          <w:rtl/>
-        </w:rPr>
-      </w:pPr>
-    </w:p>
-    <w:p>
-      <w:pPr>
-        <w:rPr>
-          <w:rtl/>
-        </w:rPr>
-      </w:pPr>
-    </w:p>
-    <w:p>
-      <w:pPr>
-        <w:rPr>
-          <w:rtl/>
-        </w:rPr>
-      </w:pPr>
-    </w:p>
-    <w:p>
-      <w:pPr>
-        <w:rPr>
-          <w:rtl/>
-        </w:rPr>
-      </w:pPr>
-    </w:p>
-    <w:p>
-      <w:pPr>
-        <w:rPr>
-          <w:rtl/>
-        </w:rPr>
-      </w:pPr>
-    </w:p>
-    <w:p>
-      <w:pPr>
-        <w:rPr>
-          <w:rtl/>
-        </w:rPr>
-      </w:pPr>
-    </w:p>
-    <w:p>
-      <w:pPr>
-        <w:rPr>
-          <w:rtl/>
-        </w:rPr>
-      </w:pPr>
-    </w:p>
-    <w:p>
-      <w:pPr>
-        <w:rPr>
-          <w:rtl/>
-        </w:rPr>
-      </w:pPr>
-    </w:p>
-    <w:p>
-      <w:pPr>
-        <w:rPr>
-          <w:rtl/>
-        </w:rPr>
-      </w:pPr>
-    </w:p>
-    <w:p>
-      <w:pPr>
-        <w:rPr>
-          <w:rFonts w:hint="cs"/>
+        <w:t xml:space="preserve">אין הרבה פער במספר המושבים הזמינים לאורך שעות היום, מדובר בפער של פחות מכיסא בממוצע לאורך כל שעות היום. כמו כן אין חוקיות </w:t>
+      </w:r>
+      <w:proofErr w:type="spellStart"/>
+      <w:r>
+        <w:rPr>
+          <w:rFonts w:hint="cs"/>
+          <w:rtl/>
+        </w:rPr>
+        <w:t>מסויימת</w:t>
+      </w:r>
+      <w:proofErr w:type="spellEnd"/>
+      <w:r>
+        <w:rPr>
+          <w:rFonts w:hint="cs"/>
+          <w:rtl/>
+        </w:rPr>
+        <w:t>.</w:t>
+      </w:r>
+    </w:p>
+    <w:p>
+      <w:pPr>
+        <w:rPr>
+          <w:rtl/>
+        </w:rPr>
+      </w:pPr>
+    </w:p>
+    <w:p>
+      <w:pPr>
+        <w:rPr>
+          <w:rtl/>
+        </w:rPr>
+      </w:pPr>
+    </w:p>
+    <w:p>
+      <w:pPr>
+        <w:rPr>
+          <w:rtl/>
+        </w:rPr>
+      </w:pPr>
+    </w:p>
+    <w:p>
+      <w:pPr>
+        <w:rPr>
+          <w:rtl/>
+        </w:rPr>
+      </w:pPr>
+    </w:p>
+    <w:p>
+      <w:pPr>
+        <w:rPr>
+          <w:rtl/>
+        </w:rPr>
+      </w:pPr>
+    </w:p>
+    <w:p>
+      <w:pPr>
+        <w:rPr>
+          <w:rtl/>
+        </w:rPr>
+      </w:pPr>
+    </w:p>
+    <w:p>
+      <w:pPr>
+        <w:rPr>
+          <w:rtl/>
+        </w:rPr>
+      </w:pPr>
+    </w:p>
+    <w:p>
+      <w:pPr>
+        <w:rPr>
+          <w:rtl/>
+        </w:rPr>
+      </w:pPr>
+    </w:p>
+    <w:p>
+      <w:pPr>
+        <w:rPr>
+          <w:rtl/>
+        </w:rPr>
+      </w:pPr>
+    </w:p>
+    <w:p>
+      <w:pPr>
+        <w:rPr>
+          <w:rtl/>
+        </w:rPr>
+      </w:pPr>
+    </w:p>
+    <w:p>
+      <w:pPr>
+        <w:rPr>
           <w:rtl/>
         </w:rPr>
       </w:pPr>
@@ -2043,11 +3086,19 @@
           <w:color w:val="BCBEC4"/>
         </w:rPr>
       </w:pPr>
-      <w:r>
-        <w:rPr>
-          <w:color w:val="BCBEC4"/>
-        </w:rPr>
-        <w:t>duckdb_conn.execute(</w:t>
+      <w:proofErr w:type="spellStart"/>
+      <w:r>
+        <w:rPr>
+          <w:color w:val="BCBEC4"/>
+        </w:rPr>
+        <w:t>duckdb_conn.execute</w:t>
+      </w:r>
+      <w:proofErr w:type="spellEnd"/>
+      <w:r>
+        <w:rPr>
+          <w:color w:val="BCBEC4"/>
+        </w:rPr>
+        <w:t>(</w:t>
       </w:r>
       <w:r>
         <w:rPr>
@@ -2067,7 +3118,21 @@
           <w:color w:val="6AAB73"/>
         </w:rPr>
         <w:br/>
-        <w:t xml:space="preserve">   WITH day_info AS (</w:t>
+        <w:t xml:space="preserve">   WITH </w:t>
+      </w:r>
+      <w:proofErr w:type="spellStart"/>
+      <w:r>
+        <w:rPr>
+          <w:color w:val="6AAB73"/>
+        </w:rPr>
+        <w:t>day_info</w:t>
+      </w:r>
+      <w:proofErr w:type="spellEnd"/>
+      <w:r>
+        <w:rPr>
+          <w:color w:val="6AAB73"/>
+        </w:rPr>
+        <w:t xml:space="preserve"> AS (</w:t>
       </w:r>
       <w:r>
         <w:rPr>
@@ -2081,22 +3146,72 @@
           <w:color w:val="6AAB73"/>
         </w:rPr>
         <w:br/>
-        <w:t xml:space="preserve">           totalFare,</w:t>
-      </w:r>
-      <w:r>
-        <w:rPr>
-          <w:color w:val="6AAB73"/>
-        </w:rPr>
-        <w:br/>
-        <w:t xml:space="preserve">           STRFTIME(flightDate::DATE, '%A') as flight_day,</w:t>
-      </w:r>
-      <w:r>
-        <w:rPr>
-          <w:color w:val="6AAB73"/>
-        </w:rPr>
-        <w:br/>
-        <w:t xml:space="preserve">           isNonStop</w:t>
-      </w:r>
+        <w:t xml:space="preserve">           </w:t>
+      </w:r>
+      <w:proofErr w:type="spellStart"/>
+      <w:r>
+        <w:rPr>
+          <w:color w:val="6AAB73"/>
+        </w:rPr>
+        <w:t>totalFare</w:t>
+      </w:r>
+      <w:proofErr w:type="spellEnd"/>
+      <w:r>
+        <w:rPr>
+          <w:color w:val="6AAB73"/>
+        </w:rPr>
+        <w:t>,</w:t>
+      </w:r>
+      <w:r>
+        <w:rPr>
+          <w:color w:val="6AAB73"/>
+        </w:rPr>
+        <w:br/>
+        <w:t xml:space="preserve">           STRFTIME(</w:t>
+      </w:r>
+      <w:proofErr w:type="spellStart"/>
+      <w:r>
+        <w:rPr>
+          <w:color w:val="6AAB73"/>
+        </w:rPr>
+        <w:t>flightDate</w:t>
+      </w:r>
+      <w:proofErr w:type="spellEnd"/>
+      <w:r>
+        <w:rPr>
+          <w:color w:val="6AAB73"/>
+        </w:rPr>
+        <w:t xml:space="preserve">::DATE, '%A') as </w:t>
+      </w:r>
+      <w:proofErr w:type="spellStart"/>
+      <w:r>
+        <w:rPr>
+          <w:color w:val="6AAB73"/>
+        </w:rPr>
+        <w:t>flight_day</w:t>
+      </w:r>
+      <w:proofErr w:type="spellEnd"/>
+      <w:r>
+        <w:rPr>
+          <w:color w:val="6AAB73"/>
+        </w:rPr>
+        <w:t>,</w:t>
+      </w:r>
+      <w:r>
+        <w:rPr>
+          <w:color w:val="6AAB73"/>
+        </w:rPr>
+        <w:br/>
+        <w:t xml:space="preserve">           </w:t>
+      </w:r>
+      <w:proofErr w:type="spellStart"/>
+      <w:r>
+        <w:rPr>
+          <w:color w:val="6AAB73"/>
+        </w:rPr>
+        <w:t>isNonStop</w:t>
+      </w:r>
+      <w:proofErr w:type="spellEnd"/>
       <w:r>
         <w:rPr>
           <w:color w:val="6AAB73"/>
@@ -2123,57 +3238,215 @@
           <w:color w:val="6AAB73"/>
         </w:rPr>
         <w:br/>
-        <w:t xml:space="preserve">       flight_day,</w:t>
-      </w:r>
-      <w:r>
-        <w:rPr>
-          <w:color w:val="6AAB73"/>
-        </w:rPr>
-        <w:br/>
-        <w:t xml:space="preserve">       ROUND(AVG(totalFare), 2) as avg_fare,</w:t>
-      </w:r>
-      <w:r>
-        <w:rPr>
-          <w:color w:val="6AAB73"/>
-        </w:rPr>
-        <w:br/>
-        <w:t xml:space="preserve">       ROUND(AVG(CASE WHEN isNonStop THEN totalFare END), 2) as avg_nonstop_fare,</w:t>
-      </w:r>
-      <w:r>
-        <w:rPr>
-          <w:color w:val="6AAB73"/>
-        </w:rPr>
-        <w:br/>
-        <w:t xml:space="preserve">       ROUND(AVG(CASE WHEN NOT isNonStop THEN totalFare END), 2) as avg_connection_fare,</w:t>
-      </w:r>
-      <w:r>
-        <w:rPr>
-          <w:color w:val="6AAB73"/>
-        </w:rPr>
-        <w:br/>
-        <w:t xml:space="preserve">       COUNT(*) as number_of_flights</w:t>
-      </w:r>
-      <w:r>
-        <w:rPr>
-          <w:color w:val="6AAB73"/>
-        </w:rPr>
-        <w:br/>
-        <w:t xml:space="preserve">   FROM day_info</w:t>
-      </w:r>
-      <w:r>
-        <w:rPr>
-          <w:color w:val="6AAB73"/>
-        </w:rPr>
-        <w:br/>
-        <w:t xml:space="preserve">   GROUP BY flight_day</w:t>
-      </w:r>
-      <w:r>
-        <w:rPr>
-          <w:color w:val="6AAB73"/>
-        </w:rPr>
-        <w:br/>
-        <w:t xml:space="preserve">   ORDER BY CASE flight_day</w:t>
-      </w:r>
+        <w:t xml:space="preserve">       </w:t>
+      </w:r>
+      <w:proofErr w:type="spellStart"/>
+      <w:r>
+        <w:rPr>
+          <w:color w:val="6AAB73"/>
+        </w:rPr>
+        <w:t>flight_day</w:t>
+      </w:r>
+      <w:proofErr w:type="spellEnd"/>
+      <w:r>
+        <w:rPr>
+          <w:color w:val="6AAB73"/>
+        </w:rPr>
+        <w:t>,</w:t>
+      </w:r>
+      <w:r>
+        <w:rPr>
+          <w:color w:val="6AAB73"/>
+        </w:rPr>
+        <w:br/>
+        <w:t xml:space="preserve">       ROUND(AVG(</w:t>
+      </w:r>
+      <w:proofErr w:type="spellStart"/>
+      <w:r>
+        <w:rPr>
+          <w:color w:val="6AAB73"/>
+        </w:rPr>
+        <w:t>totalFare</w:t>
+      </w:r>
+      <w:proofErr w:type="spellEnd"/>
+      <w:r>
+        <w:rPr>
+          <w:color w:val="6AAB73"/>
+        </w:rPr>
+        <w:t xml:space="preserve">), 2) as </w:t>
+      </w:r>
+      <w:proofErr w:type="spellStart"/>
+      <w:r>
+        <w:rPr>
+          <w:color w:val="6AAB73"/>
+        </w:rPr>
+        <w:t>avg_fare</w:t>
+      </w:r>
+      <w:proofErr w:type="spellEnd"/>
+      <w:r>
+        <w:rPr>
+          <w:color w:val="6AAB73"/>
+        </w:rPr>
+        <w:t>,</w:t>
+      </w:r>
+      <w:r>
+        <w:rPr>
+          <w:color w:val="6AAB73"/>
+        </w:rPr>
+        <w:br/>
+        <w:t xml:space="preserve">       ROUND(AVG(CASE WHEN </w:t>
+      </w:r>
+      <w:proofErr w:type="spellStart"/>
+      <w:r>
+        <w:rPr>
+          <w:color w:val="6AAB73"/>
+        </w:rPr>
+        <w:t>isNonStop</w:t>
+      </w:r>
+      <w:proofErr w:type="spellEnd"/>
+      <w:r>
+        <w:rPr>
+          <w:color w:val="6AAB73"/>
+        </w:rPr>
+        <w:t xml:space="preserve"> THEN </w:t>
+      </w:r>
+      <w:proofErr w:type="spellStart"/>
+      <w:r>
+        <w:rPr>
+          <w:color w:val="6AAB73"/>
+        </w:rPr>
+        <w:t>totalFare</w:t>
+      </w:r>
+      <w:proofErr w:type="spellEnd"/>
+      <w:r>
+        <w:rPr>
+          <w:color w:val="6AAB73"/>
+        </w:rPr>
+        <w:t xml:space="preserve"> END), 2) as </w:t>
+      </w:r>
+      <w:proofErr w:type="spellStart"/>
+      <w:r>
+        <w:rPr>
+          <w:color w:val="6AAB73"/>
+        </w:rPr>
+        <w:t>avg_nonstop_fare</w:t>
+      </w:r>
+      <w:proofErr w:type="spellEnd"/>
+      <w:r>
+        <w:rPr>
+          <w:color w:val="6AAB73"/>
+        </w:rPr>
+        <w:t>,</w:t>
+      </w:r>
+      <w:r>
+        <w:rPr>
+          <w:color w:val="6AAB73"/>
+        </w:rPr>
+        <w:br/>
+        <w:t xml:space="preserve">       ROUND(AVG(CASE WHEN NOT </w:t>
+      </w:r>
+      <w:proofErr w:type="spellStart"/>
+      <w:r>
+        <w:rPr>
+          <w:color w:val="6AAB73"/>
+        </w:rPr>
+        <w:t>isNonStop</w:t>
+      </w:r>
+      <w:proofErr w:type="spellEnd"/>
+      <w:r>
+        <w:rPr>
+          <w:color w:val="6AAB73"/>
+        </w:rPr>
+        <w:t xml:space="preserve"> THEN </w:t>
+      </w:r>
+      <w:proofErr w:type="spellStart"/>
+      <w:r>
+        <w:rPr>
+          <w:color w:val="6AAB73"/>
+        </w:rPr>
+        <w:t>totalFare</w:t>
+      </w:r>
+      <w:proofErr w:type="spellEnd"/>
+      <w:r>
+        <w:rPr>
+          <w:color w:val="6AAB73"/>
+        </w:rPr>
+        <w:t xml:space="preserve"> END), 2) as </w:t>
+      </w:r>
+      <w:proofErr w:type="spellStart"/>
+      <w:r>
+        <w:rPr>
+          <w:color w:val="6AAB73"/>
+        </w:rPr>
+        <w:t>avg_connection_fare</w:t>
+      </w:r>
+      <w:proofErr w:type="spellEnd"/>
+      <w:r>
+        <w:rPr>
+          <w:color w:val="6AAB73"/>
+        </w:rPr>
+        <w:t>,</w:t>
+      </w:r>
+      <w:r>
+        <w:rPr>
+          <w:color w:val="6AAB73"/>
+        </w:rPr>
+        <w:br/>
+        <w:t xml:space="preserve">       COUNT(*) as </w:t>
+      </w:r>
+      <w:proofErr w:type="spellStart"/>
+      <w:r>
+        <w:rPr>
+          <w:color w:val="6AAB73"/>
+        </w:rPr>
+        <w:t>number_of_flights</w:t>
+      </w:r>
+      <w:proofErr w:type="spellEnd"/>
+      <w:r>
+        <w:rPr>
+          <w:color w:val="6AAB73"/>
+        </w:rPr>
+        <w:br/>
+        <w:t xml:space="preserve">   FROM </w:t>
+      </w:r>
+      <w:proofErr w:type="spellStart"/>
+      <w:r>
+        <w:rPr>
+          <w:color w:val="6AAB73"/>
+        </w:rPr>
+        <w:t>day_info</w:t>
+      </w:r>
+      <w:proofErr w:type="spellEnd"/>
+      <w:r>
+        <w:rPr>
+          <w:color w:val="6AAB73"/>
+        </w:rPr>
+        <w:br/>
+        <w:t xml:space="preserve">   GROUP BY </w:t>
+      </w:r>
+      <w:proofErr w:type="spellStart"/>
+      <w:r>
+        <w:rPr>
+          <w:color w:val="6AAB73"/>
+        </w:rPr>
+        <w:t>flight_day</w:t>
+      </w:r>
+      <w:proofErr w:type="spellEnd"/>
+      <w:r>
+        <w:rPr>
+          <w:color w:val="6AAB73"/>
+        </w:rPr>
+        <w:br/>
+        <w:t xml:space="preserve">   ORDER BY CASE </w:t>
+      </w:r>
+      <w:proofErr w:type="spellStart"/>
+      <w:r>
+        <w:rPr>
+          <w:color w:val="6AAB73"/>
+        </w:rPr>
+        <w:t>flight_day</w:t>
+      </w:r>
+      <w:proofErr w:type="spellEnd"/>
       <w:r>
         <w:rPr>
           <w:color w:val="6AAB73"/>
@@ -2290,7 +3563,23 @@
           <w:rFonts w:hint="cs"/>
           <w:rtl/>
         </w:rPr>
-        <w:t>קיימת קורולציה כמעט מלאה בין תנודות המחיר הממוצע של טיסות לא ישירות לטיסות ישירות ביחס ליום בשבוע אך טיסה לא ישירה תמיד תהיה יקרה יותר.</w:t>
+        <w:t xml:space="preserve">קיימת </w:t>
+      </w:r>
+      <w:proofErr w:type="spellStart"/>
+      <w:r>
+        <w:rPr>
+          <w:rFonts w:hint="cs"/>
+          <w:rtl/>
+        </w:rPr>
+        <w:t>קורולציה</w:t>
+      </w:r>
+      <w:proofErr w:type="spellEnd"/>
+      <w:r>
+        <w:rPr>
+          <w:rFonts w:hint="cs"/>
+          <w:rtl/>
+        </w:rPr>
+        <w:t xml:space="preserve"> כמעט מלאה בין תנודות המחיר הממוצע של טיסות לא ישירות לטיסות ישירות ביחס ליום בשבוע אך טיסה לא ישירה תמיד תהיה יקרה יותר.</w:t>
       </w:r>
     </w:p>
     <w:p>
@@ -2398,11 +3687,19 @@
           <w:color w:val="BCBEC4"/>
         </w:rPr>
       </w:pPr>
-      <w:r>
-        <w:rPr>
-          <w:color w:val="BCBEC4"/>
-        </w:rPr>
-        <w:t>duckdb_conn.execute(</w:t>
+      <w:proofErr w:type="spellStart"/>
+      <w:r>
+        <w:rPr>
+          <w:color w:val="BCBEC4"/>
+        </w:rPr>
+        <w:t>duckdb_conn.execute</w:t>
+      </w:r>
+      <w:proofErr w:type="spellEnd"/>
+      <w:r>
+        <w:rPr>
+          <w:color w:val="BCBEC4"/>
+        </w:rPr>
+        <w:t>(</w:t>
       </w:r>
       <w:r>
         <w:rPr>
@@ -2422,7 +3719,21 @@
           <w:color w:val="6AAB73"/>
         </w:rPr>
         <w:br/>
-        <w:t xml:space="preserve">    WITH price_volatility AS (</w:t>
+        <w:t xml:space="preserve">    WITH </w:t>
+      </w:r>
+      <w:proofErr w:type="spellStart"/>
+      <w:r>
+        <w:rPr>
+          <w:color w:val="6AAB73"/>
+        </w:rPr>
+        <w:t>price_volatility</w:t>
+      </w:r>
+      <w:proofErr w:type="spellEnd"/>
+      <w:r>
+        <w:rPr>
+          <w:color w:val="6AAB73"/>
+        </w:rPr>
+        <w:t xml:space="preserve"> AS (</w:t>
       </w:r>
       <w:r>
         <w:rPr>
@@ -2436,57 +3747,179 @@
           <w:color w:val="6AAB73"/>
         </w:rPr>
         <w:br/>
-        <w:t xml:space="preserve">            startingAirport,</w:t>
-      </w:r>
-      <w:r>
-        <w:rPr>
-          <w:color w:val="6AAB73"/>
-        </w:rPr>
-        <w:br/>
-        <w:t xml:space="preserve">            destinationAirport,</w:t>
-      </w:r>
-      <w:r>
-        <w:rPr>
-          <w:color w:val="6AAB73"/>
-        </w:rPr>
-        <w:br/>
-        <w:t xml:space="preserve">            flightDate,</w:t>
-      </w:r>
-      <w:r>
-        <w:rPr>
-          <w:color w:val="6AAB73"/>
-        </w:rPr>
-        <w:br/>
-        <w:t xml:space="preserve">            AVG(totalFare) as avg_fare,</w:t>
-      </w:r>
-      <w:r>
-        <w:rPr>
-          <w:color w:val="6AAB73"/>
-        </w:rPr>
-        <w:br/>
-        <w:t xml:space="preserve">            LAG(AVG(totalFare)) OVER (</w:t>
-      </w:r>
-      <w:r>
-        <w:rPr>
-          <w:color w:val="6AAB73"/>
-        </w:rPr>
-        <w:br/>
-        <w:t xml:space="preserve">                PARTITION BY startingAirport, destinationAirport</w:t>
-      </w:r>
-      <w:r>
-        <w:rPr>
-          <w:color w:val="6AAB73"/>
-        </w:rPr>
-        <w:br/>
-        <w:t xml:space="preserve">                ORDER BY flightDate</w:t>
-      </w:r>
-      <w:r>
-        <w:rPr>
-          <w:color w:val="6AAB73"/>
-        </w:rPr>
-        <w:br/>
-        <w:t xml:space="preserve">            ) as prev_day_fare</w:t>
-      </w:r>
+        <w:t xml:space="preserve">            </w:t>
+      </w:r>
+      <w:proofErr w:type="spellStart"/>
+      <w:r>
+        <w:rPr>
+          <w:color w:val="6AAB73"/>
+        </w:rPr>
+        <w:t>startingAirport</w:t>
+      </w:r>
+      <w:proofErr w:type="spellEnd"/>
+      <w:r>
+        <w:rPr>
+          <w:color w:val="6AAB73"/>
+        </w:rPr>
+        <w:t>,</w:t>
+      </w:r>
+      <w:r>
+        <w:rPr>
+          <w:color w:val="6AAB73"/>
+        </w:rPr>
+        <w:br/>
+        <w:t xml:space="preserve">            </w:t>
+      </w:r>
+      <w:proofErr w:type="spellStart"/>
+      <w:r>
+        <w:rPr>
+          <w:color w:val="6AAB73"/>
+        </w:rPr>
+        <w:t>destinationAirport</w:t>
+      </w:r>
+      <w:proofErr w:type="spellEnd"/>
+      <w:r>
+        <w:rPr>
+          <w:color w:val="6AAB73"/>
+        </w:rPr>
+        <w:t>,</w:t>
+      </w:r>
+      <w:r>
+        <w:rPr>
+          <w:color w:val="6AAB73"/>
+        </w:rPr>
+        <w:br/>
+        <w:t xml:space="preserve">            </w:t>
+      </w:r>
+      <w:proofErr w:type="spellStart"/>
+      <w:r>
+        <w:rPr>
+          <w:color w:val="6AAB73"/>
+        </w:rPr>
+        <w:t>flightDate</w:t>
+      </w:r>
+      <w:proofErr w:type="spellEnd"/>
+      <w:r>
+        <w:rPr>
+          <w:color w:val="6AAB73"/>
+        </w:rPr>
+        <w:t>,</w:t>
+      </w:r>
+      <w:r>
+        <w:rPr>
+          <w:color w:val="6AAB73"/>
+        </w:rPr>
+        <w:br/>
+        <w:t xml:space="preserve">            AVG(</w:t>
+      </w:r>
+      <w:proofErr w:type="spellStart"/>
+      <w:r>
+        <w:rPr>
+          <w:color w:val="6AAB73"/>
+        </w:rPr>
+        <w:t>totalFare</w:t>
+      </w:r>
+      <w:proofErr w:type="spellEnd"/>
+      <w:r>
+        <w:rPr>
+          <w:color w:val="6AAB73"/>
+        </w:rPr>
+        <w:t xml:space="preserve">) as </w:t>
+      </w:r>
+      <w:proofErr w:type="spellStart"/>
+      <w:r>
+        <w:rPr>
+          <w:color w:val="6AAB73"/>
+        </w:rPr>
+        <w:t>avg_fare</w:t>
+      </w:r>
+      <w:proofErr w:type="spellEnd"/>
+      <w:r>
+        <w:rPr>
+          <w:color w:val="6AAB73"/>
+        </w:rPr>
+        <w:t>,</w:t>
+      </w:r>
+      <w:r>
+        <w:rPr>
+          <w:color w:val="6AAB73"/>
+        </w:rPr>
+        <w:br/>
+        <w:t xml:space="preserve">            LAG(AVG(</w:t>
+      </w:r>
+      <w:proofErr w:type="spellStart"/>
+      <w:r>
+        <w:rPr>
+          <w:color w:val="6AAB73"/>
+        </w:rPr>
+        <w:t>totalFare</w:t>
+      </w:r>
+      <w:proofErr w:type="spellEnd"/>
+      <w:r>
+        <w:rPr>
+          <w:color w:val="6AAB73"/>
+        </w:rPr>
+        <w:t>)) OVER (</w:t>
+      </w:r>
+      <w:r>
+        <w:rPr>
+          <w:color w:val="6AAB73"/>
+        </w:rPr>
+        <w:br/>
+        <w:t xml:space="preserve">                PARTITION BY </w:t>
+      </w:r>
+      <w:proofErr w:type="spellStart"/>
+      <w:r>
+        <w:rPr>
+          <w:color w:val="6AAB73"/>
+        </w:rPr>
+        <w:t>startingAirport</w:t>
+      </w:r>
+      <w:proofErr w:type="spellEnd"/>
+      <w:r>
+        <w:rPr>
+          <w:color w:val="6AAB73"/>
+        </w:rPr>
+        <w:t xml:space="preserve">, </w:t>
+      </w:r>
+      <w:proofErr w:type="spellStart"/>
+      <w:r>
+        <w:rPr>
+          <w:color w:val="6AAB73"/>
+        </w:rPr>
+        <w:t>destinationAirport</w:t>
+      </w:r>
+      <w:proofErr w:type="spellEnd"/>
+      <w:r>
+        <w:rPr>
+          <w:color w:val="6AAB73"/>
+        </w:rPr>
+        <w:br/>
+        <w:t xml:space="preserve">                ORDER BY </w:t>
+      </w:r>
+      <w:proofErr w:type="spellStart"/>
+      <w:r>
+        <w:rPr>
+          <w:color w:val="6AAB73"/>
+        </w:rPr>
+        <w:t>flightDate</w:t>
+      </w:r>
+      <w:proofErr w:type="spellEnd"/>
+      <w:r>
+        <w:rPr>
+          <w:color w:val="6AAB73"/>
+        </w:rPr>
+        <w:br/>
+        <w:t xml:space="preserve">            ) as </w:t>
+      </w:r>
+      <w:proofErr w:type="spellStart"/>
+      <w:r>
+        <w:rPr>
+          <w:color w:val="6AAB73"/>
+        </w:rPr>
+        <w:t>prev_day_fare</w:t>
+      </w:r>
+      <w:proofErr w:type="spellEnd"/>
       <w:r>
         <w:rPr>
           <w:color w:val="6AAB73"/>
@@ -2499,8 +3932,44 @@
           <w:color w:val="6AAB73"/>
         </w:rPr>
         <w:br/>
-        <w:t xml:space="preserve">        GROUP BY startingAirport, destinationAirport, flightDate</w:t>
-      </w:r>
+        <w:t xml:space="preserve">        GROUP BY </w:t>
+      </w:r>
+      <w:proofErr w:type="spellStart"/>
+      <w:r>
+        <w:rPr>
+          <w:color w:val="6AAB73"/>
+        </w:rPr>
+        <w:t>startingAirport</w:t>
+      </w:r>
+      <w:proofErr w:type="spellEnd"/>
+      <w:r>
+        <w:rPr>
+          <w:color w:val="6AAB73"/>
+        </w:rPr>
+        <w:t xml:space="preserve">, </w:t>
+      </w:r>
+      <w:proofErr w:type="spellStart"/>
+      <w:r>
+        <w:rPr>
+          <w:color w:val="6AAB73"/>
+        </w:rPr>
+        <w:t>destinationAirport</w:t>
+      </w:r>
+      <w:proofErr w:type="spellEnd"/>
+      <w:r>
+        <w:rPr>
+          <w:color w:val="6AAB73"/>
+        </w:rPr>
+        <w:t xml:space="preserve">, </w:t>
+      </w:r>
+      <w:proofErr w:type="spellStart"/>
+      <w:r>
+        <w:rPr>
+          <w:color w:val="6AAB73"/>
+        </w:rPr>
+        <w:t>flightDate</w:t>
+      </w:r>
+      <w:proofErr w:type="spellEnd"/>
       <w:r>
         <w:rPr>
           <w:color w:val="6AAB73"/>
@@ -2520,70 +3989,296 @@
           <w:color w:val="6AAB73"/>
         </w:rPr>
         <w:br/>
-        <w:t xml:space="preserve">        flightDate,</w:t>
-      </w:r>
-      <w:r>
-        <w:rPr>
-          <w:color w:val="6AAB73"/>
-        </w:rPr>
-        <w:br/>
-        <w:t xml:space="preserve">        startingAirport,</w:t>
-      </w:r>
-      <w:r>
-        <w:rPr>
-          <w:color w:val="6AAB73"/>
-        </w:rPr>
-        <w:br/>
-        <w:t xml:space="preserve">        destinationAirport,</w:t>
-      </w:r>
-      <w:r>
-        <w:rPr>
-          <w:color w:val="6AAB73"/>
-        </w:rPr>
-        <w:br/>
-        <w:t xml:space="preserve">        avg_fare,</w:t>
-      </w:r>
-      <w:r>
-        <w:rPr>
-          <w:color w:val="6AAB73"/>
-        </w:rPr>
-        <w:br/>
-        <w:t xml:space="preserve">        prev_day_fare,</w:t>
-      </w:r>
-      <w:r>
-        <w:rPr>
-          <w:color w:val="6AAB73"/>
-        </w:rPr>
-        <w:br/>
-        <w:t xml:space="preserve">        ((avg_fare - prev_day_fare) / prev_day_fare * 100) as daily_change_percent</w:t>
-      </w:r>
-      <w:r>
-        <w:rPr>
-          <w:color w:val="6AAB73"/>
-        </w:rPr>
-        <w:br/>
-        <w:t xml:space="preserve">    FROM price_volatility</w:t>
-      </w:r>
-      <w:r>
-        <w:rPr>
-          <w:color w:val="6AAB73"/>
-        </w:rPr>
-        <w:br/>
-        <w:t xml:space="preserve">    WHERE ((avg_fare - prev_day_fare) / prev_day_fare * 100) &gt; 20</w:t>
-      </w:r>
-      <w:r>
-        <w:rPr>
-          <w:color w:val="6AAB73"/>
-        </w:rPr>
-        <w:br/>
-        <w:t xml:space="preserve">        OR ((avg_fare - prev_day_fare) / prev_day_fare * 100) &lt; -20</w:t>
-      </w:r>
-      <w:r>
-        <w:rPr>
-          <w:color w:val="6AAB73"/>
-        </w:rPr>
-        <w:br/>
-        <w:t xml:space="preserve">    ORDER BY daily_change_percent DESC;</w:t>
+        <w:t xml:space="preserve">        </w:t>
+      </w:r>
+      <w:proofErr w:type="spellStart"/>
+      <w:r>
+        <w:rPr>
+          <w:color w:val="6AAB73"/>
+        </w:rPr>
+        <w:t>flightDate</w:t>
+      </w:r>
+      <w:proofErr w:type="spellEnd"/>
+      <w:r>
+        <w:rPr>
+          <w:color w:val="6AAB73"/>
+        </w:rPr>
+        <w:t>,</w:t>
+      </w:r>
+      <w:r>
+        <w:rPr>
+          <w:color w:val="6AAB73"/>
+        </w:rPr>
+        <w:br/>
+        <w:t xml:space="preserve">        </w:t>
+      </w:r>
+      <w:proofErr w:type="spellStart"/>
+      <w:r>
+        <w:rPr>
+          <w:color w:val="6AAB73"/>
+        </w:rPr>
+        <w:t>startingAirport</w:t>
+      </w:r>
+      <w:proofErr w:type="spellEnd"/>
+      <w:r>
+        <w:rPr>
+          <w:color w:val="6AAB73"/>
+        </w:rPr>
+        <w:t>,</w:t>
+      </w:r>
+      <w:r>
+        <w:rPr>
+          <w:color w:val="6AAB73"/>
+        </w:rPr>
+        <w:br/>
+        <w:t xml:space="preserve">        </w:t>
+      </w:r>
+      <w:proofErr w:type="spellStart"/>
+      <w:r>
+        <w:rPr>
+          <w:color w:val="6AAB73"/>
+        </w:rPr>
+        <w:t>destinationAirport</w:t>
+      </w:r>
+      <w:proofErr w:type="spellEnd"/>
+      <w:r>
+        <w:rPr>
+          <w:color w:val="6AAB73"/>
+        </w:rPr>
+        <w:t>,</w:t>
+      </w:r>
+      <w:r>
+        <w:rPr>
+          <w:color w:val="6AAB73"/>
+        </w:rPr>
+        <w:br/>
+        <w:t xml:space="preserve">        </w:t>
+      </w:r>
+      <w:proofErr w:type="spellStart"/>
+      <w:r>
+        <w:rPr>
+          <w:color w:val="6AAB73"/>
+        </w:rPr>
+        <w:t>avg_fare</w:t>
+      </w:r>
+      <w:proofErr w:type="spellEnd"/>
+      <w:r>
+        <w:rPr>
+          <w:color w:val="6AAB73"/>
+        </w:rPr>
+        <w:t>,</w:t>
+      </w:r>
+      <w:r>
+        <w:rPr>
+          <w:color w:val="6AAB73"/>
+        </w:rPr>
+        <w:br/>
+        <w:t xml:space="preserve">        </w:t>
+      </w:r>
+      <w:proofErr w:type="spellStart"/>
+      <w:r>
+        <w:rPr>
+          <w:color w:val="6AAB73"/>
+        </w:rPr>
+        <w:t>prev_day_fare</w:t>
+      </w:r>
+      <w:proofErr w:type="spellEnd"/>
+      <w:r>
+        <w:rPr>
+          <w:color w:val="6AAB73"/>
+        </w:rPr>
+        <w:t>,</w:t>
+      </w:r>
+      <w:r>
+        <w:rPr>
+          <w:color w:val="6AAB73"/>
+        </w:rPr>
+        <w:br/>
+        <w:t xml:space="preserve">        ((</w:t>
+      </w:r>
+      <w:proofErr w:type="spellStart"/>
+      <w:r>
+        <w:rPr>
+          <w:color w:val="6AAB73"/>
+        </w:rPr>
+        <w:t>avg_fare</w:t>
+      </w:r>
+      <w:proofErr w:type="spellEnd"/>
+      <w:r>
+        <w:rPr>
+          <w:color w:val="6AAB73"/>
+        </w:rPr>
+        <w:t xml:space="preserve"> - </w:t>
+      </w:r>
+      <w:proofErr w:type="spellStart"/>
+      <w:r>
+        <w:rPr>
+          <w:color w:val="6AAB73"/>
+        </w:rPr>
+        <w:t>prev_day_fare</w:t>
+      </w:r>
+      <w:proofErr w:type="spellEnd"/>
+      <w:r>
+        <w:rPr>
+          <w:color w:val="6AAB73"/>
+        </w:rPr>
+        <w:t xml:space="preserve">) / </w:t>
+      </w:r>
+      <w:proofErr w:type="spellStart"/>
+      <w:r>
+        <w:rPr>
+          <w:color w:val="6AAB73"/>
+        </w:rPr>
+        <w:t>prev_day_fare</w:t>
+      </w:r>
+      <w:proofErr w:type="spellEnd"/>
+      <w:r>
+        <w:rPr>
+          <w:color w:val="6AAB73"/>
+        </w:rPr>
+        <w:t xml:space="preserve"> * 100) as </w:t>
+      </w:r>
+      <w:proofErr w:type="spellStart"/>
+      <w:r>
+        <w:rPr>
+          <w:color w:val="6AAB73"/>
+        </w:rPr>
+        <w:t>daily_change_percent</w:t>
+      </w:r>
+      <w:proofErr w:type="spellEnd"/>
+      <w:r>
+        <w:rPr>
+          <w:color w:val="6AAB73"/>
+        </w:rPr>
+        <w:br/>
+        <w:t xml:space="preserve">    FROM </w:t>
+      </w:r>
+      <w:proofErr w:type="spellStart"/>
+      <w:r>
+        <w:rPr>
+          <w:color w:val="6AAB73"/>
+        </w:rPr>
+        <w:t>price_volatility</w:t>
+      </w:r>
+      <w:proofErr w:type="spellEnd"/>
+      <w:r>
+        <w:rPr>
+          <w:color w:val="6AAB73"/>
+        </w:rPr>
+        <w:br/>
+        <w:t xml:space="preserve">    WHERE ((</w:t>
+      </w:r>
+      <w:proofErr w:type="spellStart"/>
+      <w:r>
+        <w:rPr>
+          <w:color w:val="6AAB73"/>
+        </w:rPr>
+        <w:t>avg_fare</w:t>
+      </w:r>
+      <w:proofErr w:type="spellEnd"/>
+      <w:r>
+        <w:rPr>
+          <w:color w:val="6AAB73"/>
+        </w:rPr>
+        <w:t xml:space="preserve"> - </w:t>
+      </w:r>
+      <w:proofErr w:type="spellStart"/>
+      <w:r>
+        <w:rPr>
+          <w:color w:val="6AAB73"/>
+        </w:rPr>
+        <w:t>prev_day_fare</w:t>
+      </w:r>
+      <w:proofErr w:type="spellEnd"/>
+      <w:r>
+        <w:rPr>
+          <w:color w:val="6AAB73"/>
+        </w:rPr>
+        <w:t xml:space="preserve">) / </w:t>
+      </w:r>
+      <w:proofErr w:type="spellStart"/>
+      <w:r>
+        <w:rPr>
+          <w:color w:val="6AAB73"/>
+        </w:rPr>
+        <w:t>prev_day_fare</w:t>
+      </w:r>
+      <w:proofErr w:type="spellEnd"/>
+      <w:r>
+        <w:rPr>
+          <w:color w:val="6AAB73"/>
+        </w:rPr>
+        <w:t xml:space="preserve"> * 100) &gt; 20</w:t>
+      </w:r>
+      <w:r>
+        <w:rPr>
+          <w:color w:val="6AAB73"/>
+        </w:rPr>
+        <w:br/>
+        <w:t xml:space="preserve">        OR ((</w:t>
+      </w:r>
+      <w:proofErr w:type="spellStart"/>
+      <w:r>
+        <w:rPr>
+          <w:color w:val="6AAB73"/>
+        </w:rPr>
+        <w:t>avg_fare</w:t>
+      </w:r>
+      <w:proofErr w:type="spellEnd"/>
+      <w:r>
+        <w:rPr>
+          <w:color w:val="6AAB73"/>
+        </w:rPr>
+        <w:t xml:space="preserve"> - </w:t>
+      </w:r>
+      <w:proofErr w:type="spellStart"/>
+      <w:r>
+        <w:rPr>
+          <w:color w:val="6AAB73"/>
+        </w:rPr>
+        <w:t>prev_day_fare</w:t>
+      </w:r>
+      <w:proofErr w:type="spellEnd"/>
+      <w:r>
+        <w:rPr>
+          <w:color w:val="6AAB73"/>
+        </w:rPr>
+        <w:t xml:space="preserve">) / </w:t>
+      </w:r>
+      <w:proofErr w:type="spellStart"/>
+      <w:r>
+        <w:rPr>
+          <w:color w:val="6AAB73"/>
+        </w:rPr>
+        <w:t>prev_day_fare</w:t>
+      </w:r>
+      <w:proofErr w:type="spellEnd"/>
+      <w:r>
+        <w:rPr>
+          <w:color w:val="6AAB73"/>
+        </w:rPr>
+        <w:t xml:space="preserve"> * 100) &lt; -20</w:t>
+      </w:r>
+      <w:r>
+        <w:rPr>
+          <w:color w:val="6AAB73"/>
+        </w:rPr>
+        <w:br/>
+        <w:t xml:space="preserve">    ORDER BY </w:t>
+      </w:r>
+      <w:proofErr w:type="spellStart"/>
+      <w:r>
+        <w:rPr>
+          <w:color w:val="6AAB73"/>
+        </w:rPr>
+        <w:t>daily_change_percent</w:t>
+      </w:r>
+      <w:proofErr w:type="spellEnd"/>
+      <w:r>
+        <w:rPr>
+          <w:color w:val="6AAB73"/>
+        </w:rPr>
+        <w:t xml:space="preserve"> DESC;</w:t>
       </w:r>
       <w:r>
         <w:rPr>
@@ -2607,7 +4302,6 @@
     <w:p>
       <w:pPr>
         <w:rPr>
-          <w:rFonts w:hint="cs"/>
           <w:rtl/>
         </w:rPr>
       </w:pPr>
@@ -2797,9 +4491,11 @@
         <w:lastRenderedPageBreak/>
         <w:t>בכדי לייצא את הדאטה מ</w:t>
       </w:r>
+      <w:proofErr w:type="spellStart"/>
       <w:r>
         <w:t>duckDB</w:t>
       </w:r>
+      <w:proofErr w:type="spellEnd"/>
       <w:r>
         <w:rPr>
           <w:rFonts w:hint="cs"/>
@@ -2807,9 +4503,11 @@
         </w:rPr>
         <w:t xml:space="preserve"> ל</w:t>
       </w:r>
+      <w:proofErr w:type="spellStart"/>
       <w:r>
         <w:t>sqlite</w:t>
       </w:r>
+      <w:proofErr w:type="spellEnd"/>
       <w:r>
         <w:rPr>
           <w:rFonts w:hint="cs"/>
@@ -2817,9 +4515,11 @@
         </w:rPr>
         <w:t xml:space="preserve"> חיברנו את ה</w:t>
       </w:r>
+      <w:proofErr w:type="spellStart"/>
       <w:r>
         <w:t>sqlite</w:t>
       </w:r>
+      <w:proofErr w:type="spellEnd"/>
       <w:r>
         <w:rPr>
           <w:rFonts w:hint="cs"/>
@@ -2827,9 +4527,11 @@
         </w:rPr>
         <w:t xml:space="preserve"> ל</w:t>
       </w:r>
+      <w:proofErr w:type="spellStart"/>
       <w:r>
         <w:t>duckDB</w:t>
       </w:r>
+      <w:proofErr w:type="spellEnd"/>
       <w:r>
         <w:rPr>
           <w:rFonts w:hint="cs"/>
@@ -2846,17 +4548,39 @@
           <w:color w:val="BCBEC4"/>
         </w:rPr>
       </w:pPr>
-      <w:r>
-        <w:rPr>
-          <w:color w:val="BCBEC4"/>
-        </w:rPr>
-        <w:t>duckdb_conn.execute(</w:t>
-      </w:r>
-      <w:r>
-        <w:rPr>
-          <w:color w:val="6AAB73"/>
-        </w:rPr>
-        <w:t>"INSTALL sqlite;"</w:t>
+      <w:proofErr w:type="spellStart"/>
+      <w:r>
+        <w:rPr>
+          <w:color w:val="BCBEC4"/>
+        </w:rPr>
+        <w:t>duckdb_conn.execute</w:t>
+      </w:r>
+      <w:proofErr w:type="spellEnd"/>
+      <w:r>
+        <w:rPr>
+          <w:color w:val="BCBEC4"/>
+        </w:rPr>
+        <w:t>(</w:t>
+      </w:r>
+      <w:r>
+        <w:rPr>
+          <w:color w:val="6AAB73"/>
+        </w:rPr>
+        <w:t xml:space="preserve">"INSTALL </w:t>
+      </w:r>
+      <w:proofErr w:type="spellStart"/>
+      <w:r>
+        <w:rPr>
+          <w:color w:val="6AAB73"/>
+        </w:rPr>
+        <w:t>sqlite</w:t>
+      </w:r>
+      <w:proofErr w:type="spellEnd"/>
+      <w:r>
+        <w:rPr>
+          <w:color w:val="6AAB73"/>
+        </w:rPr>
+        <w:t>;"</w:t>
       </w:r>
       <w:r>
         <w:rPr>
@@ -2869,13 +4593,40 @@
           <w:color w:val="BCBEC4"/>
         </w:rPr>
         <w:br/>
-        <w:t>duckdb_conn.execute(</w:t>
-      </w:r>
-      <w:r>
-        <w:rPr>
-          <w:color w:val="6AAB73"/>
-        </w:rPr>
-        <w:t>"LOAD sqlite;"</w:t>
+      </w:r>
+      <w:proofErr w:type="spellStart"/>
+      <w:r>
+        <w:rPr>
+          <w:color w:val="BCBEC4"/>
+        </w:rPr>
+        <w:t>duckdb_conn.execute</w:t>
+      </w:r>
+      <w:proofErr w:type="spellEnd"/>
+      <w:r>
+        <w:rPr>
+          <w:color w:val="BCBEC4"/>
+        </w:rPr>
+        <w:t>(</w:t>
+      </w:r>
+      <w:r>
+        <w:rPr>
+          <w:color w:val="6AAB73"/>
+        </w:rPr>
+        <w:t xml:space="preserve">"LOAD </w:t>
+      </w:r>
+      <w:proofErr w:type="spellStart"/>
+      <w:r>
+        <w:rPr>
+          <w:color w:val="6AAB73"/>
+        </w:rPr>
+        <w:t>sqlite</w:t>
+      </w:r>
+      <w:proofErr w:type="spellEnd"/>
+      <w:r>
+        <w:rPr>
+          <w:color w:val="6AAB73"/>
+        </w:rPr>
+        <w:t>;"</w:t>
       </w:r>
       <w:r>
         <w:rPr>
@@ -2888,13 +4639,54 @@
           <w:color w:val="BCBEC4"/>
         </w:rPr>
         <w:br/>
-        <w:t>duckdb_conn.execute(</w:t>
-      </w:r>
-      <w:r>
-        <w:rPr>
-          <w:color w:val="6AAB73"/>
-        </w:rPr>
-        <w:t>"ATTACH 'database.sqlite' AS sqliteDB (TYPE SQLITE);"</w:t>
+      </w:r>
+      <w:proofErr w:type="spellStart"/>
+      <w:r>
+        <w:rPr>
+          <w:color w:val="BCBEC4"/>
+        </w:rPr>
+        <w:t>duckdb_conn.execute</w:t>
+      </w:r>
+      <w:proofErr w:type="spellEnd"/>
+      <w:r>
+        <w:rPr>
+          <w:color w:val="BCBEC4"/>
+        </w:rPr>
+        <w:t>(</w:t>
+      </w:r>
+      <w:r>
+        <w:rPr>
+          <w:color w:val="6AAB73"/>
+        </w:rPr>
+        <w:t>"ATTACH '</w:t>
+      </w:r>
+      <w:proofErr w:type="spellStart"/>
+      <w:r>
+        <w:rPr>
+          <w:color w:val="6AAB73"/>
+        </w:rPr>
+        <w:t>database.sqlite</w:t>
+      </w:r>
+      <w:proofErr w:type="spellEnd"/>
+      <w:r>
+        <w:rPr>
+          <w:color w:val="6AAB73"/>
+        </w:rPr>
+        <w:t xml:space="preserve">' AS </w:t>
+      </w:r>
+      <w:proofErr w:type="spellStart"/>
+      <w:r>
+        <w:rPr>
+          <w:color w:val="6AAB73"/>
+        </w:rPr>
+        <w:t>sqliteDB</w:t>
+      </w:r>
+      <w:proofErr w:type="spellEnd"/>
+      <w:r>
+        <w:rPr>
+          <w:color w:val="6AAB73"/>
+        </w:rPr>
+        <w:t xml:space="preserve"> (TYPE SQLITE);"</w:t>
       </w:r>
       <w:r>
         <w:rPr>
@@ -2913,13 +4705,40 @@
           <w:color w:val="BCBEC4"/>
         </w:rPr>
         <w:br/>
-        <w:t>duckdb_conn.execute(</w:t>
-      </w:r>
-      <w:r>
-        <w:rPr>
-          <w:color w:val="6AAB73"/>
-        </w:rPr>
-        <w:t>"CREATE TABLE sqliteDB.sample AS SELECT * FROM sample"</w:t>
+      </w:r>
+      <w:proofErr w:type="spellStart"/>
+      <w:r>
+        <w:rPr>
+          <w:color w:val="BCBEC4"/>
+        </w:rPr>
+        <w:t>duckdb_conn.execute</w:t>
+      </w:r>
+      <w:proofErr w:type="spellEnd"/>
+      <w:r>
+        <w:rPr>
+          <w:color w:val="BCBEC4"/>
+        </w:rPr>
+        <w:t>(</w:t>
+      </w:r>
+      <w:r>
+        <w:rPr>
+          <w:color w:val="6AAB73"/>
+        </w:rPr>
+        <w:t xml:space="preserve">"CREATE TABLE </w:t>
+      </w:r>
+      <w:proofErr w:type="spellStart"/>
+      <w:r>
+        <w:rPr>
+          <w:color w:val="6AAB73"/>
+        </w:rPr>
+        <w:t>sqliteDB.sample</w:t>
+      </w:r>
+      <w:proofErr w:type="spellEnd"/>
+      <w:r>
+        <w:rPr>
+          <w:color w:val="6AAB73"/>
+        </w:rPr>
+        <w:t xml:space="preserve"> AS SELECT * FROM sample"</w:t>
       </w:r>
       <w:r>
         <w:rPr>
@@ -2932,7 +4751,20 @@
           <w:color w:val="BCBEC4"/>
         </w:rPr>
         <w:br/>
-        <w:t>duckdb_conn.execute(</w:t>
+      </w:r>
+      <w:proofErr w:type="spellStart"/>
+      <w:r>
+        <w:rPr>
+          <w:color w:val="BCBEC4"/>
+        </w:rPr>
+        <w:t>duckdb_conn.execute</w:t>
+      </w:r>
+      <w:proofErr w:type="spellEnd"/>
+      <w:r>
+        <w:rPr>
+          <w:color w:val="BCBEC4"/>
+        </w:rPr>
+        <w:t>(</w:t>
       </w:r>
       <w:r>
         <w:rPr>
@@ -2951,7 +4783,20 @@
           <w:color w:val="BCBEC4"/>
         </w:rPr>
         <w:br/>
-        <w:t>duckdb_conn.execute(</w:t>
+      </w:r>
+      <w:proofErr w:type="spellStart"/>
+      <w:r>
+        <w:rPr>
+          <w:color w:val="BCBEC4"/>
+        </w:rPr>
+        <w:t>duckdb_conn.execute</w:t>
+      </w:r>
+      <w:proofErr w:type="spellEnd"/>
+      <w:r>
+        <w:rPr>
+          <w:color w:val="BCBEC4"/>
+        </w:rPr>
+        <w:t>(</w:t>
       </w:r>
       <w:r>
         <w:rPr>
@@ -2970,7 +4815,20 @@
           <w:color w:val="BCBEC4"/>
         </w:rPr>
         <w:br/>
-        <w:t>duckdb_conn.execute(</w:t>
+      </w:r>
+      <w:proofErr w:type="spellStart"/>
+      <w:r>
+        <w:rPr>
+          <w:color w:val="BCBEC4"/>
+        </w:rPr>
+        <w:t>duckdb_conn.execute</w:t>
+      </w:r>
+      <w:proofErr w:type="spellEnd"/>
+      <w:r>
+        <w:rPr>
+          <w:color w:val="BCBEC4"/>
+        </w:rPr>
+        <w:t>(</w:t>
       </w:r>
       <w:r>
         <w:rPr>
@@ -2989,7 +4847,20 @@
           <w:color w:val="BCBEC4"/>
         </w:rPr>
         <w:br/>
-        <w:t>duckdb_conn.execute(</w:t>
+      </w:r>
+      <w:proofErr w:type="spellStart"/>
+      <w:r>
+        <w:rPr>
+          <w:color w:val="BCBEC4"/>
+        </w:rPr>
+        <w:t>duckdb_conn.execute</w:t>
+      </w:r>
+      <w:proofErr w:type="spellEnd"/>
+      <w:r>
+        <w:rPr>
+          <w:color w:val="BCBEC4"/>
+        </w:rPr>
+        <w:t>(</w:t>
       </w:r>
       <w:r>
         <w:rPr>
@@ -3008,7 +4879,20 @@
           <w:color w:val="BCBEC4"/>
         </w:rPr>
         <w:br/>
-        <w:t>duckdb_conn.execute(</w:t>
+      </w:r>
+      <w:proofErr w:type="spellStart"/>
+      <w:r>
+        <w:rPr>
+          <w:color w:val="BCBEC4"/>
+        </w:rPr>
+        <w:t>duckdb_conn.execute</w:t>
+      </w:r>
+      <w:proofErr w:type="spellEnd"/>
+      <w:r>
+        <w:rPr>
+          <w:color w:val="BCBEC4"/>
+        </w:rPr>
+        <w:t>(</w:t>
       </w:r>
       <w:r>
         <w:rPr>
@@ -3059,11 +4943,27 @@
           <w:color w:val="BCBEC4"/>
         </w:rPr>
       </w:pPr>
-      <w:r>
-        <w:rPr>
-          <w:color w:val="BCBEC4"/>
-        </w:rPr>
-        <w:t>duckdb_conn.execute(</w:t>
+      <w:proofErr w:type="spellStart"/>
+      <w:r>
+        <w:rPr>
+          <w:color w:val="BCBEC4"/>
+        </w:rPr>
+        <w:t>duckdb_</w:t>
+      </w:r>
+      <w:proofErr w:type="gramStart"/>
+      <w:r>
+        <w:rPr>
+          <w:color w:val="BCBEC4"/>
+        </w:rPr>
+        <w:t>conn.execute</w:t>
+      </w:r>
+      <w:proofErr w:type="spellEnd"/>
+      <w:proofErr w:type="gramEnd"/>
+      <w:r>
+        <w:rPr>
+          <w:color w:val="BCBEC4"/>
+        </w:rPr>
+        <w:t>(</w:t>
       </w:r>
       <w:r>
         <w:rPr>
@@ -3112,7 +5012,6 @@
     <w:p>
       <w:pPr>
         <w:rPr>
-          <w:rFonts w:hint="cs"/>
           <w:rtl/>
         </w:rPr>
       </w:pPr>
@@ -3131,11 +5030,29 @@
           <w:rFonts w:hint="cs"/>
           <w:rtl/>
         </w:rPr>
-        <w:t xml:space="preserve">, לאחר מכן נתחבר לדאטה בייס ונקרא לו </w:t>
-      </w:r>
+        <w:t xml:space="preserve">, לאחר מכן נתחבר לדאטה </w:t>
+      </w:r>
+      <w:proofErr w:type="spellStart"/>
+      <w:r>
+        <w:rPr>
+          <w:rFonts w:hint="cs"/>
+          <w:rtl/>
+        </w:rPr>
+        <w:t>בייס</w:t>
+      </w:r>
+      <w:proofErr w:type="spellEnd"/>
+      <w:r>
+        <w:rPr>
+          <w:rFonts w:hint="cs"/>
+          <w:rtl/>
+        </w:rPr>
+        <w:t xml:space="preserve"> ונקרא לו </w:t>
+      </w:r>
+      <w:proofErr w:type="spellStart"/>
       <w:r>
         <w:t>sqliteDB</w:t>
       </w:r>
+      <w:proofErr w:type="spellEnd"/>
       <w:r>
         <w:rPr>
           <w:rFonts w:hint="cs"/>
@@ -3185,17 +5102,39 @@
           <w:color w:val="BCBEC4"/>
         </w:rPr>
       </w:pPr>
-      <w:r>
-        <w:rPr>
-          <w:color w:val="BCBEC4"/>
-        </w:rPr>
-        <w:t>duckdb_conn.execute(</w:t>
-      </w:r>
-      <w:r>
-        <w:rPr>
-          <w:color w:val="6AAB73"/>
-        </w:rPr>
-        <w:t>"INSTALL sqlite;"</w:t>
+      <w:proofErr w:type="spellStart"/>
+      <w:r>
+        <w:rPr>
+          <w:color w:val="BCBEC4"/>
+        </w:rPr>
+        <w:t>duckdb_conn.execute</w:t>
+      </w:r>
+      <w:proofErr w:type="spellEnd"/>
+      <w:r>
+        <w:rPr>
+          <w:color w:val="BCBEC4"/>
+        </w:rPr>
+        <w:t>(</w:t>
+      </w:r>
+      <w:r>
+        <w:rPr>
+          <w:color w:val="6AAB73"/>
+        </w:rPr>
+        <w:t xml:space="preserve">"INSTALL </w:t>
+      </w:r>
+      <w:proofErr w:type="spellStart"/>
+      <w:r>
+        <w:rPr>
+          <w:color w:val="6AAB73"/>
+        </w:rPr>
+        <w:t>sqlite</w:t>
+      </w:r>
+      <w:proofErr w:type="spellEnd"/>
+      <w:r>
+        <w:rPr>
+          <w:color w:val="6AAB73"/>
+        </w:rPr>
+        <w:t>;"</w:t>
       </w:r>
       <w:r>
         <w:rPr>
@@ -3208,13 +5147,40 @@
           <w:color w:val="BCBEC4"/>
         </w:rPr>
         <w:br/>
-        <w:t>duckdb_conn.execute(</w:t>
-      </w:r>
-      <w:r>
-        <w:rPr>
-          <w:color w:val="6AAB73"/>
-        </w:rPr>
-        <w:t>"LOAD sqlite;"</w:t>
+      </w:r>
+      <w:proofErr w:type="spellStart"/>
+      <w:r>
+        <w:rPr>
+          <w:color w:val="BCBEC4"/>
+        </w:rPr>
+        <w:t>duckdb_conn.execute</w:t>
+      </w:r>
+      <w:proofErr w:type="spellEnd"/>
+      <w:r>
+        <w:rPr>
+          <w:color w:val="BCBEC4"/>
+        </w:rPr>
+        <w:t>(</w:t>
+      </w:r>
+      <w:r>
+        <w:rPr>
+          <w:color w:val="6AAB73"/>
+        </w:rPr>
+        <w:t xml:space="preserve">"LOAD </w:t>
+      </w:r>
+      <w:proofErr w:type="spellStart"/>
+      <w:r>
+        <w:rPr>
+          <w:color w:val="6AAB73"/>
+        </w:rPr>
+        <w:t>sqlite</w:t>
+      </w:r>
+      <w:proofErr w:type="spellEnd"/>
+      <w:r>
+        <w:rPr>
+          <w:color w:val="6AAB73"/>
+        </w:rPr>
+        <w:t>;"</w:t>
       </w:r>
       <w:r>
         <w:rPr>
@@ -3227,13 +5193,54 @@
           <w:color w:val="BCBEC4"/>
         </w:rPr>
         <w:br/>
-        <w:t>duckdb_conn.execute(</w:t>
-      </w:r>
-      <w:r>
-        <w:rPr>
-          <w:color w:val="6AAB73"/>
-        </w:rPr>
-        <w:t>"ATTACH 'database.sqlite' AS sqliteDB (TYPE SQLITE);"</w:t>
+      </w:r>
+      <w:proofErr w:type="spellStart"/>
+      <w:r>
+        <w:rPr>
+          <w:color w:val="BCBEC4"/>
+        </w:rPr>
+        <w:t>duckdb_conn.execute</w:t>
+      </w:r>
+      <w:proofErr w:type="spellEnd"/>
+      <w:r>
+        <w:rPr>
+          <w:color w:val="BCBEC4"/>
+        </w:rPr>
+        <w:t>(</w:t>
+      </w:r>
+      <w:r>
+        <w:rPr>
+          <w:color w:val="6AAB73"/>
+        </w:rPr>
+        <w:t>"ATTACH '</w:t>
+      </w:r>
+      <w:proofErr w:type="spellStart"/>
+      <w:r>
+        <w:rPr>
+          <w:color w:val="6AAB73"/>
+        </w:rPr>
+        <w:t>database.sqlite</w:t>
+      </w:r>
+      <w:proofErr w:type="spellEnd"/>
+      <w:r>
+        <w:rPr>
+          <w:color w:val="6AAB73"/>
+        </w:rPr>
+        <w:t xml:space="preserve">' AS </w:t>
+      </w:r>
+      <w:proofErr w:type="spellStart"/>
+      <w:r>
+        <w:rPr>
+          <w:color w:val="6AAB73"/>
+        </w:rPr>
+        <w:t>sqliteDB</w:t>
+      </w:r>
+      <w:proofErr w:type="spellEnd"/>
+      <w:r>
+        <w:rPr>
+          <w:color w:val="6AAB73"/>
+        </w:rPr>
+        <w:t xml:space="preserve"> (TYPE SQLITE);"</w:t>
       </w:r>
       <w:r>
         <w:rPr>
@@ -3252,13 +5259,40 @@
           <w:color w:val="BCBEC4"/>
         </w:rPr>
         <w:br/>
-        <w:t>duckdb_conn.execute(</w:t>
-      </w:r>
-      <w:r>
-        <w:rPr>
-          <w:color w:val="6AAB73"/>
-        </w:rPr>
-        <w:t>"CREATE TABLE sqliteDB.sample AS SELECT * FROM sample"</w:t>
+      </w:r>
+      <w:proofErr w:type="spellStart"/>
+      <w:r>
+        <w:rPr>
+          <w:color w:val="BCBEC4"/>
+        </w:rPr>
+        <w:t>duckdb_conn.execute</w:t>
+      </w:r>
+      <w:proofErr w:type="spellEnd"/>
+      <w:r>
+        <w:rPr>
+          <w:color w:val="BCBEC4"/>
+        </w:rPr>
+        <w:t>(</w:t>
+      </w:r>
+      <w:r>
+        <w:rPr>
+          <w:color w:val="6AAB73"/>
+        </w:rPr>
+        <w:t xml:space="preserve">"CREATE TABLE </w:t>
+      </w:r>
+      <w:proofErr w:type="spellStart"/>
+      <w:r>
+        <w:rPr>
+          <w:color w:val="6AAB73"/>
+        </w:rPr>
+        <w:t>sqliteDB.sample</w:t>
+      </w:r>
+      <w:proofErr w:type="spellEnd"/>
+      <w:r>
+        <w:rPr>
+          <w:color w:val="6AAB73"/>
+        </w:rPr>
+        <w:t xml:space="preserve"> AS SELECT * FROM sample"</w:t>
       </w:r>
       <w:r>
         <w:rPr>
@@ -3308,11 +5342,19 @@
         </w:rPr>
         <w:t xml:space="preserve">for </w:t>
       </w:r>
-      <w:r>
-        <w:rPr>
-          <w:color w:val="BCBEC4"/>
-        </w:rPr>
-        <w:t xml:space="preserve">i </w:t>
+      <w:proofErr w:type="spellStart"/>
+      <w:r>
+        <w:rPr>
+          <w:color w:val="BCBEC4"/>
+        </w:rPr>
+        <w:t>i</w:t>
+      </w:r>
+      <w:proofErr w:type="spellEnd"/>
+      <w:r>
+        <w:rPr>
+          <w:color w:val="BCBEC4"/>
+        </w:rPr>
+        <w:t xml:space="preserve"> </w:t>
       </w:r>
       <w:r>
         <w:rPr>
@@ -3361,26 +5403,58 @@
           <w:color w:val="BCBEC4"/>
         </w:rPr>
         <w:br/>
-        <w:t xml:space="preserve">    duckdb_conn.execute(</w:t>
-      </w:r>
-      <w:r>
-        <w:rPr>
-          <w:color w:val="6AAB73"/>
-        </w:rPr>
-        <w:t>f"CREATE TABLE sqliteDB.query</w:t>
-      </w:r>
+        <w:t xml:space="preserve">    </w:t>
+      </w:r>
+      <w:proofErr w:type="spellStart"/>
+      <w:r>
+        <w:rPr>
+          <w:color w:val="BCBEC4"/>
+        </w:rPr>
+        <w:t>duckdb_conn.execute</w:t>
+      </w:r>
+      <w:proofErr w:type="spellEnd"/>
+      <w:r>
+        <w:rPr>
+          <w:color w:val="BCBEC4"/>
+        </w:rPr>
+        <w:t>(</w:t>
+      </w:r>
+      <w:proofErr w:type="spellStart"/>
+      <w:r>
+        <w:rPr>
+          <w:color w:val="6AAB73"/>
+        </w:rPr>
+        <w:t>f"CREATE</w:t>
+      </w:r>
+      <w:proofErr w:type="spellEnd"/>
+      <w:r>
+        <w:rPr>
+          <w:color w:val="6AAB73"/>
+        </w:rPr>
+        <w:t xml:space="preserve"> TABLE </w:t>
+      </w:r>
+      <w:proofErr w:type="spellStart"/>
+      <w:r>
+        <w:rPr>
+          <w:color w:val="6AAB73"/>
+        </w:rPr>
+        <w:t>sqliteDB.query</w:t>
+      </w:r>
+      <w:proofErr w:type="spellEnd"/>
       <w:r>
         <w:rPr>
           <w:color w:val="CF8E6D"/>
         </w:rPr>
         <w:t>{</w:t>
       </w:r>
+      <w:proofErr w:type="spellStart"/>
       <w:r>
         <w:rPr>
           <w:color w:val="BCBEC4"/>
         </w:rPr>
         <w:t>i</w:t>
       </w:r>
+      <w:proofErr w:type="spellEnd"/>
       <w:r>
         <w:rPr>
           <w:color w:val="CF8E6D"/>
@@ -3399,12 +5473,14 @@
         </w:rPr>
         <w:t>{</w:t>
       </w:r>
+      <w:proofErr w:type="spellStart"/>
       <w:r>
         <w:rPr>
           <w:color w:val="BCBEC4"/>
         </w:rPr>
         <w:t>i</w:t>
       </w:r>
+      <w:proofErr w:type="spellEnd"/>
       <w:r>
         <w:rPr>
           <w:color w:val="CF8E6D"/>
@@ -3442,11 +5518,19 @@
         </w:rPr>
         <w:t>(</w:t>
       </w:r>
-      <w:r>
-        <w:rPr>
-          <w:color w:val="6AAB73"/>
-        </w:rPr>
-        <w:t>f"Table 'query</w:t>
+      <w:proofErr w:type="spellStart"/>
+      <w:r>
+        <w:rPr>
+          <w:color w:val="6AAB73"/>
+        </w:rPr>
+        <w:t>f"Table</w:t>
+      </w:r>
+      <w:proofErr w:type="spellEnd"/>
+      <w:r>
+        <w:rPr>
+          <w:color w:val="6AAB73"/>
+        </w:rPr>
+        <w:t xml:space="preserve"> 'query</w:t>
       </w:r>
       <w:r>
         <w:rPr>
@@ -3454,12 +5538,14 @@
         </w:rPr>
         <w:t>{</w:t>
       </w:r>
+      <w:proofErr w:type="spellStart"/>
       <w:r>
         <w:rPr>
           <w:color w:val="BCBEC4"/>
         </w:rPr>
         <w:t>i</w:t>
       </w:r>
+      <w:proofErr w:type="spellEnd"/>
       <w:r>
         <w:rPr>
           <w:color w:val="CF8E6D"/>
@@ -3688,11 +5774,19 @@
         </w:rPr>
         <w:t xml:space="preserve">קבץ את כל הנתונים לפי ערכי </w:t>
       </w:r>
-      <w:r>
-        <w:rPr>
-          <w:rFonts w:asciiTheme="minorBidi" w:hAnsiTheme="minorBidi"/>
-        </w:rPr>
-        <w:t xml:space="preserve">days_until_flight, </w:t>
+      <w:proofErr w:type="spellStart"/>
+      <w:r>
+        <w:rPr>
+          <w:rFonts w:asciiTheme="minorBidi" w:hAnsiTheme="minorBidi"/>
+        </w:rPr>
+        <w:t>days_until_flight</w:t>
+      </w:r>
+      <w:proofErr w:type="spellEnd"/>
+      <w:r>
+        <w:rPr>
+          <w:rFonts w:asciiTheme="minorBidi" w:hAnsiTheme="minorBidi"/>
+        </w:rPr>
+        <w:t xml:space="preserve">, </w:t>
       </w:r>
       <w:r>
         <w:rPr>
@@ -3995,8 +6089,19 @@
           <w:bCs/>
           <w:rtl/>
         </w:rPr>
-        <w:t>פונקציות אגרגציה</w:t>
-      </w:r>
+        <w:t xml:space="preserve">פונקציות </w:t>
+      </w:r>
+      <w:proofErr w:type="spellStart"/>
+      <w:r>
+        <w:rPr>
+          <w:rFonts w:asciiTheme="minorBidi" w:hAnsiTheme="minorBidi" w:hint="cs"/>
+          <w:b/>
+          <w:bCs/>
+          <w:rtl/>
+        </w:rPr>
+        <w:t>אגרגציה</w:t>
+      </w:r>
+      <w:proofErr w:type="spellEnd"/>
       <w:r>
         <w:rPr>
           <w:rFonts w:asciiTheme="minorBidi" w:hAnsiTheme="minorBidi"/>
@@ -4322,7 +6427,23 @@
           <w:rFonts w:asciiTheme="minorBidi" w:hAnsiTheme="minorBidi" w:hint="cs"/>
           <w:rtl/>
         </w:rPr>
-        <w:t xml:space="preserve">: פונקציות האגרגריה </w:t>
+        <w:t xml:space="preserve">: פונקציות </w:t>
+      </w:r>
+      <w:proofErr w:type="spellStart"/>
+      <w:r>
+        <w:rPr>
+          <w:rFonts w:asciiTheme="minorBidi" w:hAnsiTheme="minorBidi" w:hint="cs"/>
+          <w:rtl/>
+        </w:rPr>
+        <w:t>האגרגריה</w:t>
+      </w:r>
+      <w:proofErr w:type="spellEnd"/>
+      <w:r>
+        <w:rPr>
+          <w:rFonts w:asciiTheme="minorBidi" w:hAnsiTheme="minorBidi" w:hint="cs"/>
+          <w:rtl/>
+        </w:rPr>
+        <w:t xml:space="preserve"> </w:t>
       </w:r>
       <w:r>
         <w:rPr>
@@ -4542,11 +6663,19 @@
         </w:rPr>
         <w:t xml:space="preserve">מתמקדים בטיסות עם מרחקים מוגדרים ומסננים שורות שבהן </w:t>
       </w:r>
-      <w:r>
-        <w:rPr>
-          <w:rFonts w:asciiTheme="minorBidi" w:hAnsiTheme="minorBidi"/>
-        </w:rPr>
-        <w:t xml:space="preserve">totalTravelDistance </w:t>
+      <w:proofErr w:type="spellStart"/>
+      <w:r>
+        <w:rPr>
+          <w:rFonts w:asciiTheme="minorBidi" w:hAnsiTheme="minorBidi"/>
+        </w:rPr>
+        <w:t>totalTravelDistance</w:t>
+      </w:r>
+      <w:proofErr w:type="spellEnd"/>
+      <w:r>
+        <w:rPr>
+          <w:rFonts w:asciiTheme="minorBidi" w:hAnsiTheme="minorBidi"/>
+        </w:rPr>
+        <w:t xml:space="preserve"> </w:t>
       </w:r>
       <w:r>
         <w:rPr>
@@ -4859,7 +6988,7 @@
     <w:p>
       <w:pPr>
         <w:rPr>
-          <w:rFonts w:asciiTheme="minorBidi" w:hAnsiTheme="minorBidi" w:hint="cs"/>
+          <w:rFonts w:asciiTheme="minorBidi" w:hAnsiTheme="minorBidi"/>
         </w:rPr>
       </w:pPr>
     </w:p>
@@ -5187,7 +7316,23 @@
           <w:rFonts w:asciiTheme="minorBidi" w:hAnsiTheme="minorBidi"/>
           <w:rtl/>
         </w:rPr>
-        <w:t>המידע המעובד מאפשר לזהות מגמות ברורות ולבצע אופטימיזציות בקלות</w:t>
+        <w:t xml:space="preserve">המידע המעובד מאפשר לזהות מגמות ברורות ולבצע </w:t>
+      </w:r>
+      <w:proofErr w:type="spellStart"/>
+      <w:r>
+        <w:rPr>
+          <w:rFonts w:asciiTheme="minorBidi" w:hAnsiTheme="minorBidi"/>
+          <w:rtl/>
+        </w:rPr>
+        <w:t>אופטימיזציות</w:t>
+      </w:r>
+      <w:proofErr w:type="spellEnd"/>
+      <w:r>
+        <w:rPr>
+          <w:rFonts w:asciiTheme="minorBidi" w:hAnsiTheme="minorBidi"/>
+          <w:rtl/>
+        </w:rPr>
+        <w:t xml:space="preserve"> בקלות</w:t>
       </w:r>
       <w:r>
         <w:rPr>
@@ -5268,7 +7413,29 @@
           <w:u w:val="single"/>
           <w:rtl/>
         </w:rPr>
-        <w:t>הטבלאות שנמצאות בדאטה בייס הקטן:</w:t>
+        <w:t xml:space="preserve">הטבלאות שנמצאות בדאטה </w:t>
+      </w:r>
+      <w:proofErr w:type="spellStart"/>
+      <w:r>
+        <w:rPr>
+          <w:rFonts w:hint="cs"/>
+          <w:b/>
+          <w:bCs/>
+          <w:u w:val="single"/>
+          <w:rtl/>
+        </w:rPr>
+        <w:t>בייס</w:t>
+      </w:r>
+      <w:proofErr w:type="spellEnd"/>
+      <w:r>
+        <w:rPr>
+          <w:rFonts w:hint="cs"/>
+          <w:b/>
+          <w:bCs/>
+          <w:u w:val="single"/>
+          <w:rtl/>
+        </w:rPr>
+        <w:t xml:space="preserve"> הקטן:</w:t>
       </w:r>
     </w:p>
     <w:p>
@@ -5340,21 +7507,7 @@
           <w:b/>
           <w:bCs/>
         </w:rPr>
-        <w:t>q</w:t>
-      </w:r>
-      <w:r>
-        <w:rPr>
-          <w:b/>
-          <w:bCs/>
-        </w:rPr>
-        <w:t>uery</w:t>
-      </w:r>
-      <w:r>
-        <w:rPr>
-          <w:b/>
-          <w:bCs/>
-        </w:rPr>
-        <w:t>2</w:t>
+        <w:t>query2</w:t>
       </w:r>
       <w:r>
         <w:rPr>
@@ -5387,14 +7540,7 @@
           <w:rFonts w:hint="cs"/>
           <w:rtl/>
         </w:rPr>
-        <w:t>הטבלה מכילה</w:t>
-      </w:r>
-      <w:r>
-        <w:rPr>
-          <w:rFonts w:hint="cs"/>
-          <w:rtl/>
-        </w:rPr>
-        <w:t xml:space="preserve"> 5 עמודות ו3 שורות, מטרתה לנתח כדאיות של טיסה ישירה מול טיסה לא ישירה תוך התייחסות לטווח הטיסה.</w:t>
+        <w:t>הטבלה מכילה 5 עמודות ו3 שורות, מטרתה לנתח כדאיות של טיסה ישירה מול טיסה לא ישירה תוך התייחסות לטווח הטיסה.</w:t>
       </w:r>
     </w:p>
     <w:p>
@@ -5410,21 +7556,7 @@
           <w:b/>
           <w:bCs/>
         </w:rPr>
-        <w:t>q</w:t>
-      </w:r>
-      <w:r>
-        <w:rPr>
-          <w:b/>
-          <w:bCs/>
-        </w:rPr>
-        <w:t>uery</w:t>
-      </w:r>
-      <w:r>
-        <w:rPr>
-          <w:b/>
-          <w:bCs/>
-        </w:rPr>
-        <w:t>3</w:t>
+        <w:t>query3</w:t>
       </w:r>
       <w:r>
         <w:rPr>
@@ -5457,14 +7589,7 @@
           <w:rFonts w:hint="cs"/>
           <w:rtl/>
         </w:rPr>
-        <w:t>הטבלה מכילה</w:t>
-      </w:r>
-      <w:r>
-        <w:rPr>
-          <w:rFonts w:hint="cs"/>
-          <w:rtl/>
-        </w:rPr>
-        <w:t xml:space="preserve"> 7 עמודות ו21 שורות, שורה עבור כל שעה עגולה שתועדה בה טיסה. מטרתה לנתח שעות שיותר יקר או יותר זול לטוס בהן, שעות בהן יש זמינות מושבים גבוהה יותר וכן את השעות בהן יש יותר טיסות ישירות.</w:t>
+        <w:t>הטבלה מכילה 7 עמודות ו21 שורות, שורה עבור כל שעה עגולה שתועדה בה טיסה. מטרתה לנתח שעות שיותר יקר או יותר זול לטוס בהן, שעות בהן יש זמינות מושבים גבוהה יותר וכן את השעות בהן יש יותר טיסות ישירות.</w:t>
       </w:r>
     </w:p>
     <w:p>
@@ -5513,14 +7638,7 @@
           <w:rFonts w:hint="cs"/>
           <w:rtl/>
         </w:rPr>
-        <w:t>הטבלה מכילה</w:t>
-      </w:r>
-      <w:r>
-        <w:rPr>
-          <w:rFonts w:hint="cs"/>
-          <w:rtl/>
-        </w:rPr>
-        <w:t xml:space="preserve"> </w:t>
+        <w:t xml:space="preserve">הטבלה מכילה </w:t>
       </w:r>
       <w:r>
         <w:rPr>
@@ -5543,21 +7661,7 @@
           <w:b/>
           <w:bCs/>
         </w:rPr>
-        <w:t>q</w:t>
-      </w:r>
-      <w:r>
-        <w:rPr>
-          <w:b/>
-          <w:bCs/>
-        </w:rPr>
-        <w:t>uery</w:t>
-      </w:r>
-      <w:r>
-        <w:rPr>
-          <w:b/>
-          <w:bCs/>
-        </w:rPr>
-        <w:t>5</w:t>
+        <w:t>query5</w:t>
       </w:r>
       <w:r>
         <w:rPr>
@@ -5590,14 +7694,7 @@
           <w:rFonts w:hint="cs"/>
           <w:rtl/>
         </w:rPr>
-        <w:t>הטבלה מכילה</w:t>
-      </w:r>
-      <w:r>
-        <w:rPr>
-          <w:rFonts w:hint="cs"/>
-          <w:rtl/>
-        </w:rPr>
-        <w:t xml:space="preserve"> 6 עמודות ו14194 שורות. מטרתה לנתח טיסות בהן היה שינוי מחיר ממוצע של מעל 20 אחוז (למעלה או למטה).</w:t>
+        <w:t>הטבלה מכילה 6 עמודות ו14194 שורות. מטרתה לנתח טיסות בהן היה שינוי מחיר ממוצע של מעל 20 אחוז (למעלה או למטה).</w:t>
       </w:r>
     </w:p>
     <w:p>
@@ -5677,17 +7774,39 @@
           <w:rtl/>
         </w:rPr>
         <w:lastRenderedPageBreak/>
-        <w:t>*****כל מה שקשור לויזואליזציות</w:t>
-      </w:r>
-      <w:r>
-        <w:rPr>
-          <w:rFonts w:hint="cs"/>
-          <w:b/>
-          <w:bCs/>
-          <w:rtl/>
-        </w:rPr>
-        <w:t>, תיאור סכמתי של הדשבורד</w:t>
-      </w:r>
+        <w:t xml:space="preserve">*****כל מה שקשור </w:t>
+      </w:r>
+      <w:proofErr w:type="spellStart"/>
+      <w:r>
+        <w:rPr>
+          <w:rFonts w:hint="cs"/>
+          <w:b/>
+          <w:bCs/>
+          <w:rtl/>
+        </w:rPr>
+        <w:t>לויזואליזציות</w:t>
+      </w:r>
+      <w:proofErr w:type="spellEnd"/>
+      <w:r>
+        <w:rPr>
+          <w:rFonts w:hint="cs"/>
+          <w:b/>
+          <w:bCs/>
+          <w:rtl/>
+        </w:rPr>
+        <w:t xml:space="preserve">, תיאור סכמתי של </w:t>
+      </w:r>
+      <w:proofErr w:type="spellStart"/>
+      <w:r>
+        <w:rPr>
+          <w:rFonts w:hint="cs"/>
+          <w:b/>
+          <w:bCs/>
+          <w:rtl/>
+        </w:rPr>
+        <w:t>הדשבורד</w:t>
+      </w:r>
+      <w:proofErr w:type="spellEnd"/>
       <w:r>
         <w:rPr>
           <w:rFonts w:hint="cs"/>
@@ -5738,6 +7857,561 @@
     <w:p>
       <w:pPr>
         <w:rPr>
+          <w:rFonts w:hint="cs"/>
+          <w:rtl/>
+        </w:rPr>
+      </w:pPr>
+      <w:r>
+        <w:rPr>
+          <w:rFonts w:hint="cs"/>
+          <w:noProof/>
+          <w:rtl/>
+          <w:lang w:val="he-IL"/>
+        </w:rPr>
+        <w:drawing>
+          <wp:inline distT="0" distB="0" distL="0" distR="0" wp14:anchorId="4B739576" wp14:editId="21F4E14E">
+            <wp:extent cx="4235450" cy="4129284"/>
+            <wp:effectExtent l="0" t="0" r="0" b="5080"/>
+            <wp:docPr id="975478826" name="תמונה 3" descr="תמונה שמכילה עיגול, צילום מסך, תרשים, טקסט&#10;&#10;התיאור נוצר באופן אוטומטי"/>
+            <wp:cNvGraphicFramePr>
+              <a:graphicFrameLocks xmlns:a="http://schemas.openxmlformats.org/drawingml/2006/main" noChangeAspect="1"/>
+            </wp:cNvGraphicFramePr>
+            <a:graphic xmlns:a="http://schemas.openxmlformats.org/drawingml/2006/main">
+              <a:graphicData uri="http://schemas.openxmlformats.org/drawingml/2006/picture">
+                <pic:pic xmlns:pic="http://schemas.openxmlformats.org/drawingml/2006/picture">
+                  <pic:nvPicPr>
+                    <pic:cNvPr id="975478826" name="תמונה 3" descr="תמונה שמכילה עיגול, צילום מסך, תרשים, טקסט&#10;&#10;התיאור נוצר באופן אוטומטי"/>
+                    <pic:cNvPicPr/>
+                  </pic:nvPicPr>
+                  <pic:blipFill rotWithShape="1">
+                    <a:blip r:embed="rId8">
+                      <a:extLst>
+                        <a:ext uri="{28A0092B-C50C-407E-A947-70E740481C1C}">
+                          <a14:useLocalDpi xmlns:a14="http://schemas.microsoft.com/office/drawing/2010/main" val="0"/>
+                        </a:ext>
+                      </a:extLst>
+                    </a:blip>
+                    <a:srcRect l="4575" t="5538" r="4165" b="5490"/>
+                    <a:stretch/>
+                  </pic:blipFill>
+                  <pic:spPr bwMode="auto">
+                    <a:xfrm>
+                      <a:off x="0" y="0"/>
+                      <a:ext cx="4240143" cy="4133860"/>
+                    </a:xfrm>
+                    <a:prstGeom prst="rect">
+                      <a:avLst/>
+                    </a:prstGeom>
+                    <a:ln>
+                      <a:noFill/>
+                    </a:ln>
+                    <a:extLst>
+                      <a:ext uri="{53640926-AAD7-44D8-BBD7-CCE9431645EC}">
+                        <a14:shadowObscured xmlns:a14="http://schemas.microsoft.com/office/drawing/2010/main"/>
+                      </a:ext>
+                    </a:extLst>
+                  </pic:spPr>
+                </pic:pic>
+              </a:graphicData>
+            </a:graphic>
+          </wp:inline>
+        </w:drawing>
+      </w:r>
+    </w:p>
+    <w:p>
+      <w:pPr>
+        <w:spacing w:after="0" w:line="360" w:lineRule="auto"/>
+        <w:rPr>
+          <w:rFonts w:asciiTheme="minorBidi" w:hAnsiTheme="minorBidi"/>
+          <w:rtl/>
+        </w:rPr>
+      </w:pPr>
+      <w:r>
+        <w:rPr>
+          <w:rFonts w:asciiTheme="minorBidi" w:hAnsiTheme="minorBidi"/>
+          <w:rtl/>
+        </w:rPr>
+        <w:t xml:space="preserve">סכמת הגרף מציגה את מבנה </w:t>
+      </w:r>
+      <w:r>
+        <w:rPr>
+          <w:rFonts w:asciiTheme="minorBidi" w:hAnsiTheme="minorBidi"/>
+          <w:rtl/>
+        </w:rPr>
+        <w:t xml:space="preserve">הדאטה </w:t>
+      </w:r>
+      <w:proofErr w:type="spellStart"/>
+      <w:r>
+        <w:rPr>
+          <w:rFonts w:asciiTheme="minorBidi" w:hAnsiTheme="minorBidi"/>
+          <w:rtl/>
+        </w:rPr>
+        <w:t>בייס</w:t>
+      </w:r>
+      <w:proofErr w:type="spellEnd"/>
+      <w:r>
+        <w:rPr>
+          <w:rFonts w:asciiTheme="minorBidi" w:hAnsiTheme="minorBidi"/>
+          <w:rtl/>
+        </w:rPr>
+        <w:t xml:space="preserve"> ש</w:t>
+      </w:r>
+      <w:r>
+        <w:rPr>
+          <w:rFonts w:asciiTheme="minorBidi" w:hAnsiTheme="minorBidi"/>
+          <w:rtl/>
+        </w:rPr>
+        <w:t>עליו אנו עובדים</w:t>
+      </w:r>
+      <w:r>
+        <w:rPr>
+          <w:rFonts w:asciiTheme="minorBidi" w:hAnsiTheme="minorBidi"/>
+          <w:rtl/>
+        </w:rPr>
+        <w:t>.</w:t>
+      </w:r>
+    </w:p>
+    <w:p>
+      <w:pPr>
+        <w:spacing w:after="0" w:line="360" w:lineRule="auto"/>
+        <w:rPr>
+          <w:rFonts w:asciiTheme="minorBidi" w:hAnsiTheme="minorBidi"/>
+          <w:rtl/>
+        </w:rPr>
+      </w:pPr>
+      <w:r>
+        <w:rPr>
+          <w:rFonts w:asciiTheme="minorBidi" w:hAnsiTheme="minorBidi"/>
+          <w:rtl/>
+        </w:rPr>
+        <w:t xml:space="preserve">במרכז הסכמה נמצא הצומת המרכזי </w:t>
+      </w:r>
+      <w:r>
+        <w:rPr>
+          <w:rFonts w:asciiTheme="minorBidi" w:hAnsiTheme="minorBidi"/>
+        </w:rPr>
+        <w:t>Flight</w:t>
+      </w:r>
+      <w:r>
+        <w:rPr>
+          <w:rFonts w:asciiTheme="minorBidi" w:hAnsiTheme="minorBidi"/>
+          <w:rtl/>
+        </w:rPr>
+        <w:t xml:space="preserve"> (טיסה) שמקושר ל-8 צמתים המקיפים אותו, כל אחד מייצג מאפיין שונה של הטיסה.</w:t>
+      </w:r>
+    </w:p>
+    <w:p>
+      <w:pPr>
+        <w:spacing w:after="0" w:line="360" w:lineRule="auto"/>
+        <w:rPr>
+          <w:rFonts w:asciiTheme="minorBidi" w:hAnsiTheme="minorBidi"/>
+          <w:rtl/>
+        </w:rPr>
+      </w:pPr>
+    </w:p>
+    <w:p>
+      <w:pPr>
+        <w:spacing w:after="0" w:line="360" w:lineRule="auto"/>
+        <w:rPr>
+          <w:rFonts w:asciiTheme="minorBidi" w:hAnsiTheme="minorBidi"/>
+          <w:rtl/>
+        </w:rPr>
+      </w:pPr>
+      <w:r>
+        <w:rPr>
+          <w:rFonts w:asciiTheme="minorBidi" w:hAnsiTheme="minorBidi"/>
+          <w:rtl/>
+        </w:rPr>
+        <w:t>הצמתים המקושרים לטיסה הם:</w:t>
+      </w:r>
+    </w:p>
+    <w:p>
+      <w:pPr>
+        <w:spacing w:after="0" w:line="360" w:lineRule="auto"/>
+        <w:rPr>
+          <w:rFonts w:hint="cs"/>
+          <w:rtl/>
+        </w:rPr>
+      </w:pPr>
+      <w:r>
+        <w:rPr>
+          <w:rFonts w:cs="Arial"/>
+          <w:rtl/>
+        </w:rPr>
+        <w:t>1. תאריך טיסה (</w:t>
+      </w:r>
+      <w:r>
+        <w:t>Flight Date</w:t>
+      </w:r>
+      <w:r>
+        <w:rPr>
+          <w:rFonts w:cs="Arial"/>
+          <w:rtl/>
+        </w:rPr>
+        <w:t xml:space="preserve">) - מתי הטיסה אמורה להתקיים, מקושר דרך </w:t>
+      </w:r>
+      <w:r>
+        <w:t>FLIES_ON</w:t>
+      </w:r>
+      <w:r>
+        <w:rPr>
+          <w:rFonts w:hint="cs"/>
+          <w:rtl/>
+        </w:rPr>
+        <w:t>.</w:t>
+      </w:r>
+    </w:p>
+    <w:p>
+      <w:pPr>
+        <w:spacing w:after="0" w:line="360" w:lineRule="auto"/>
+        <w:rPr>
+          <w:rtl/>
+        </w:rPr>
+      </w:pPr>
+      <w:r>
+        <w:rPr>
+          <w:rFonts w:cs="Arial"/>
+          <w:rtl/>
+        </w:rPr>
+        <w:t>2. מחיר כולל (</w:t>
+      </w:r>
+      <w:r>
+        <w:t>Total Fare</w:t>
+      </w:r>
+      <w:r>
+        <w:rPr>
+          <w:rFonts w:cs="Arial"/>
+          <w:rtl/>
+        </w:rPr>
+        <w:t xml:space="preserve">) - עלות הטיסה, מקושר דרך </w:t>
+      </w:r>
+      <w:r>
+        <w:t>HAS_PRICE</w:t>
+      </w:r>
+      <w:r>
+        <w:rPr>
+          <w:rFonts w:hint="cs"/>
+          <w:rtl/>
+        </w:rPr>
+        <w:t>.</w:t>
+      </w:r>
+    </w:p>
+    <w:p>
+      <w:pPr>
+        <w:spacing w:after="0" w:line="360" w:lineRule="auto"/>
+        <w:rPr>
+          <w:rtl/>
+        </w:rPr>
+      </w:pPr>
+      <w:r>
+        <w:rPr>
+          <w:rFonts w:cs="Arial"/>
+          <w:rtl/>
+        </w:rPr>
+        <w:t>3. סוג טיסה (</w:t>
+      </w:r>
+      <w:r>
+        <w:t>Flight Type</w:t>
+      </w:r>
+      <w:r>
+        <w:rPr>
+          <w:rFonts w:cs="Arial"/>
+          <w:rtl/>
+        </w:rPr>
+        <w:t xml:space="preserve">) - האם זו טיסה ישירה או עם עצירות, מקושר דרך </w:t>
+      </w:r>
+      <w:r>
+        <w:t>IS_TYPE</w:t>
+      </w:r>
+      <w:r>
+        <w:rPr>
+          <w:rFonts w:hint="cs"/>
+          <w:rtl/>
+        </w:rPr>
+        <w:t>.</w:t>
+      </w:r>
+    </w:p>
+    <w:p>
+      <w:pPr>
+        <w:spacing w:after="0" w:line="360" w:lineRule="auto"/>
+        <w:rPr>
+          <w:rtl/>
+        </w:rPr>
+      </w:pPr>
+      <w:r>
+        <w:rPr>
+          <w:rFonts w:cs="Arial"/>
+          <w:rtl/>
+        </w:rPr>
+        <w:t>4. מרחק טיסה (</w:t>
+      </w:r>
+      <w:r>
+        <w:t>Travel Distance</w:t>
+      </w:r>
+      <w:r>
+        <w:rPr>
+          <w:rFonts w:cs="Arial"/>
+          <w:rtl/>
+        </w:rPr>
+        <w:t xml:space="preserve">) - כמה מיילים הטיסה מכסה, מקושר דרך </w:t>
+      </w:r>
+      <w:r>
+        <w:t>TRAVELS</w:t>
+      </w:r>
+      <w:r>
+        <w:rPr>
+          <w:rFonts w:hint="cs"/>
+          <w:rtl/>
+        </w:rPr>
+        <w:t>.</w:t>
+      </w:r>
+    </w:p>
+    <w:p>
+      <w:pPr>
+        <w:spacing w:after="0" w:line="360" w:lineRule="auto"/>
+        <w:rPr>
+          <w:rFonts w:hint="cs"/>
+          <w:rtl/>
+        </w:rPr>
+      </w:pPr>
+      <w:r>
+        <w:rPr>
+          <w:rFonts w:cs="Arial"/>
+          <w:rtl/>
+        </w:rPr>
+        <w:t>5. שדה תעופה (</w:t>
+      </w:r>
+      <w:r>
+        <w:t>Airport</w:t>
+      </w:r>
+      <w:r>
+        <w:rPr>
+          <w:rFonts w:cs="Arial"/>
+          <w:rtl/>
+        </w:rPr>
+        <w:t xml:space="preserve">) - קוד שדה התעופה, מקושר דרך </w:t>
+      </w:r>
+      <w:r>
+        <w:t>DEPARTS_FROM/ARRIVES_AT</w:t>
+      </w:r>
+      <w:r>
+        <w:rPr>
+          <w:rFonts w:cs="Arial"/>
+          <w:rtl/>
+        </w:rPr>
+        <w:t xml:space="preserve"> כי כל טיסה יוצאת משדה תעופה אחד ונוחתת בשדה תעופה אחר</w:t>
+      </w:r>
+      <w:r>
+        <w:rPr>
+          <w:rFonts w:hint="cs"/>
+          <w:rtl/>
+        </w:rPr>
+        <w:t>.</w:t>
+      </w:r>
+    </w:p>
+    <w:p>
+      <w:pPr>
+        <w:spacing w:after="0" w:line="360" w:lineRule="auto"/>
+        <w:rPr>
+          <w:rtl/>
+        </w:rPr>
+      </w:pPr>
+      <w:r>
+        <w:rPr>
+          <w:rFonts w:cs="Arial"/>
+          <w:rtl/>
+        </w:rPr>
+        <w:t>6. מושבים (</w:t>
+      </w:r>
+      <w:r>
+        <w:t>Seats</w:t>
+      </w:r>
+      <w:r>
+        <w:rPr>
+          <w:rFonts w:cs="Arial"/>
+          <w:rtl/>
+        </w:rPr>
+        <w:t xml:space="preserve">) - כמה מושבים פנויים בטיסה, מקושר דרך </w:t>
+      </w:r>
+      <w:r>
+        <w:t>HAS_SEATS</w:t>
+      </w:r>
+      <w:r>
+        <w:rPr>
+          <w:rFonts w:hint="cs"/>
+          <w:rtl/>
+        </w:rPr>
+        <w:t>.</w:t>
+      </w:r>
+    </w:p>
+    <w:p>
+      <w:pPr>
+        <w:spacing w:after="0" w:line="360" w:lineRule="auto"/>
+        <w:rPr>
+          <w:rtl/>
+        </w:rPr>
+      </w:pPr>
+      <w:r>
+        <w:rPr>
+          <w:rFonts w:cs="Arial"/>
+          <w:rtl/>
+        </w:rPr>
+        <w:t>7. זמן המראה (</w:t>
+      </w:r>
+      <w:r>
+        <w:t>Departure Time</w:t>
+      </w:r>
+      <w:r>
+        <w:rPr>
+          <w:rFonts w:cs="Arial"/>
+          <w:rtl/>
+        </w:rPr>
+        <w:t xml:space="preserve">) - מתי הטיסה ממריאה, מקושר דרך </w:t>
+      </w:r>
+      <w:r>
+        <w:t>DEPARTS_AT</w:t>
+      </w:r>
+      <w:r>
+        <w:rPr>
+          <w:rFonts w:hint="cs"/>
+          <w:rtl/>
+        </w:rPr>
+        <w:t>.</w:t>
+      </w:r>
+    </w:p>
+    <w:p>
+      <w:pPr>
+        <w:spacing w:after="0" w:line="360" w:lineRule="auto"/>
+        <w:rPr>
+          <w:rtl/>
+        </w:rPr>
+      </w:pPr>
+      <w:r>
+        <w:rPr>
+          <w:rFonts w:cs="Arial"/>
+          <w:rtl/>
+        </w:rPr>
+        <w:t>8. תאריך חיפוש (</w:t>
+      </w:r>
+      <w:r>
+        <w:t>Search Date</w:t>
+      </w:r>
+      <w:r>
+        <w:rPr>
+          <w:rFonts w:cs="Arial"/>
+          <w:rtl/>
+        </w:rPr>
+        <w:t xml:space="preserve">) - מתי בוצע החיפוש של הטיסה, מקושר דרך </w:t>
+      </w:r>
+      <w:r>
+        <w:t>SEARCHED_ON</w:t>
+      </w:r>
+      <w:r>
+        <w:rPr>
+          <w:rFonts w:hint="cs"/>
+          <w:rtl/>
+        </w:rPr>
+        <w:t>.</w:t>
+      </w:r>
+    </w:p>
+    <w:p>
+      <w:pPr>
+        <w:spacing w:after="0" w:line="276" w:lineRule="auto"/>
+        <w:rPr>
+          <w:rFonts w:asciiTheme="minorBidi" w:hAnsiTheme="minorBidi" w:hint="cs"/>
+          <w:rtl/>
+        </w:rPr>
+      </w:pPr>
+    </w:p>
+    <w:p>
+      <w:pPr>
+        <w:spacing w:after="0" w:line="276" w:lineRule="auto"/>
+        <w:rPr>
+          <w:rFonts w:asciiTheme="minorBidi" w:hAnsiTheme="minorBidi"/>
+          <w:rtl/>
+        </w:rPr>
+      </w:pPr>
+      <w:r>
+        <w:rPr>
+          <w:rFonts w:asciiTheme="minorBidi" w:hAnsiTheme="minorBidi"/>
+          <w:rtl/>
+        </w:rPr>
+        <w:lastRenderedPageBreak/>
+        <w:t xml:space="preserve">כל הקשרים בין הצומת המרכזי </w:t>
+      </w:r>
+      <w:r>
+        <w:rPr>
+          <w:rFonts w:asciiTheme="minorBidi" w:hAnsiTheme="minorBidi"/>
+          <w:rtl/>
+        </w:rPr>
+        <w:t>לשאר הצמתים (</w:t>
+      </w:r>
+      <w:r>
+        <w:rPr>
+          <w:rFonts w:asciiTheme="minorBidi" w:hAnsiTheme="minorBidi"/>
+        </w:rPr>
+        <w:t>nodes</w:t>
+      </w:r>
+      <w:r>
+        <w:rPr>
+          <w:rFonts w:asciiTheme="minorBidi" w:hAnsiTheme="minorBidi"/>
+          <w:rtl/>
+        </w:rPr>
+        <w:t>)</w:t>
+      </w:r>
+      <w:r>
+        <w:rPr>
+          <w:rFonts w:asciiTheme="minorBidi" w:hAnsiTheme="minorBidi"/>
+          <w:rtl/>
+        </w:rPr>
+        <w:t xml:space="preserve"> מסומנים בח</w:t>
+      </w:r>
+      <w:r>
+        <w:rPr>
+          <w:rFonts w:asciiTheme="minorBidi" w:hAnsiTheme="minorBidi"/>
+          <w:rtl/>
+        </w:rPr>
+        <w:t>י</w:t>
+      </w:r>
+      <w:r>
+        <w:rPr>
+          <w:rFonts w:asciiTheme="minorBidi" w:hAnsiTheme="minorBidi"/>
+          <w:rtl/>
+        </w:rPr>
+        <w:t xml:space="preserve">צים המראים את כיוון הקשר, ולכל קשר יש תווית המתארת את סוג הקשר (למשל </w:t>
+      </w:r>
+      <w:r>
+        <w:rPr>
+          <w:rFonts w:asciiTheme="minorBidi" w:hAnsiTheme="minorBidi"/>
+        </w:rPr>
+        <w:t>FLIES_ON, HAS_PRICE</w:t>
+      </w:r>
+      <w:r>
+        <w:rPr>
+          <w:rFonts w:asciiTheme="minorBidi" w:hAnsiTheme="minorBidi"/>
+          <w:rtl/>
+        </w:rPr>
+        <w:t xml:space="preserve"> וכו').</w:t>
+      </w:r>
+    </w:p>
+    <w:p>
+      <w:pPr>
+        <w:spacing w:after="0" w:line="276" w:lineRule="auto"/>
+        <w:rPr>
+          <w:rFonts w:asciiTheme="minorBidi" w:hAnsiTheme="minorBidi"/>
+        </w:rPr>
+      </w:pPr>
+      <w:r>
+        <w:rPr>
+          <w:rFonts w:asciiTheme="minorBidi" w:hAnsiTheme="minorBidi"/>
+          <w:rtl/>
+        </w:rPr>
+        <w:t>הסכמה הזו מאפשרת לעקוב אחר מחירי טיסות, לנתח זמינות מושבים, להשוות בין סוגי טיסות שונים ולזהות מגמות במחירים לאורך זמן.</w:t>
+      </w:r>
+    </w:p>
+    <w:p>
+      <w:pPr>
+        <w:rPr>
           <w:rtl/>
         </w:rPr>
       </w:pPr>
@@ -5771,7 +8445,27 @@
           <w:bCs/>
           <w:rtl/>
         </w:rPr>
-        <w:t>צילומי מסך של הדאשבורד****</w:t>
+        <w:t xml:space="preserve">צילומי מסך של </w:t>
+      </w:r>
+      <w:proofErr w:type="spellStart"/>
+      <w:r>
+        <w:rPr>
+          <w:rFonts w:hint="cs"/>
+          <w:b/>
+          <w:bCs/>
+          <w:rtl/>
+        </w:rPr>
+        <w:t>הדאשבורד</w:t>
+      </w:r>
+      <w:proofErr w:type="spellEnd"/>
+      <w:r>
+        <w:rPr>
+          <w:rFonts w:hint="cs"/>
+          <w:b/>
+          <w:bCs/>
+          <w:rtl/>
+        </w:rPr>
+        <w:t>****</w:t>
       </w:r>
     </w:p>
     <w:p>
@@ -5813,24 +8507,43 @@
     <w:p>
       <w:pPr>
         <w:rPr>
-          <w:rFonts w:hint="cs"/>
-          <w:b/>
-          <w:bCs/>
-          <w:rtl/>
-        </w:rPr>
-      </w:pPr>
-      <w:r>
-        <w:rPr>
-          <w:rFonts w:hint="cs"/>
-          <w:b/>
-          <w:bCs/>
-          <w:rtl/>
-        </w:rPr>
-        <w:t>****רידמי***</w:t>
+          <w:b/>
+          <w:bCs/>
+          <w:rtl/>
+        </w:rPr>
+      </w:pPr>
+      <w:r>
+        <w:rPr>
+          <w:rFonts w:hint="cs"/>
+          <w:b/>
+          <w:bCs/>
+          <w:rtl/>
+        </w:rPr>
+        <w:t>****</w:t>
+      </w:r>
+      <w:proofErr w:type="spellStart"/>
+      <w:r>
+        <w:rPr>
+          <w:rFonts w:hint="cs"/>
+          <w:b/>
+          <w:bCs/>
+          <w:rtl/>
+        </w:rPr>
+        <w:t>רידמי</w:t>
+      </w:r>
+      <w:proofErr w:type="spellEnd"/>
+      <w:r>
+        <w:rPr>
+          <w:rFonts w:hint="cs"/>
+          <w:b/>
+          <w:bCs/>
+          <w:rtl/>
+        </w:rPr>
+        <w:t>***</w:t>
       </w:r>
     </w:p>
     <w:sectPr>
-      <w:headerReference w:type="default" r:id="rId8"/>
+      <w:headerReference w:type="default" r:id="rId9"/>
       <w:pgSz w:w="11906" w:h="16838"/>
       <w:pgMar w:top="1440" w:right="1800" w:bottom="1440" w:left="1800" w:header="708" w:footer="708" w:gutter="0"/>
       <w:cols w:space="708"/>
@@ -5907,7 +8620,23 @@
         <w:rFonts w:hint="cs"/>
         <w:rtl/>
       </w:rPr>
-      <w:t>מגישים: בנימין רוסין, יוחאי בניטה</w:t>
+      <w:t xml:space="preserve">מגישים: בנימין </w:t>
+    </w:r>
+    <w:proofErr w:type="spellStart"/>
+    <w:r>
+      <w:rPr>
+        <w:rFonts w:hint="cs"/>
+        <w:rtl/>
+      </w:rPr>
+      <w:t>רוסין</w:t>
+    </w:r>
+    <w:proofErr w:type="spellEnd"/>
+    <w:r>
+      <w:rPr>
+        <w:rFonts w:hint="cs"/>
+        <w:rtl/>
+      </w:rPr>
+      <w:t>, יוחאי בניטה</w:t>
     </w:r>
   </w:p>
   <w:p>

</xml_diff>